<commit_message>
Validação da Resnet - update 1
</commit_message>
<xml_diff>
--- a/validation/Roteiro de apresentação.docx
+++ b/validation/Roteiro de apresentação.docx
@@ -125,21 +125,7 @@
         <w:rPr>
           <w:color w:val="EE0000"/>
         </w:rPr>
-        <w:t xml:space="preserve"> </w:t>
-      </w:r>
-      <w:proofErr w:type="gramStart"/>
-      <w:r>
-        <w:rPr>
-          <w:color w:val="EE0000"/>
-        </w:rPr>
-        <w:t>neural networks</w:t>
-      </w:r>
-      <w:proofErr w:type="gramEnd"/>
-      <w:r>
-        <w:rPr>
-          <w:color w:val="EE0000"/>
-        </w:rPr>
-        <w:t xml:space="preserve"> are more </w:t>
+        <w:t xml:space="preserve"> neural networks are more </w:t>
       </w:r>
       <w:proofErr w:type="spellStart"/>
       <w:r>
@@ -733,33 +719,19 @@
         <w:rPr>
           <w:color w:val="EE0000"/>
         </w:rPr>
-        <w:t xml:space="preserve"> </w:t>
-      </w:r>
-      <w:proofErr w:type="gramStart"/>
-      <w:r>
-        <w:rPr>
-          <w:color w:val="EE0000"/>
-        </w:rPr>
-        <w:t>residual</w:t>
-      </w:r>
-      <w:r>
-        <w:rPr>
-          <w:color w:val="EE0000"/>
-        </w:rPr>
-        <w:t xml:space="preserve"> </w:t>
-      </w:r>
-      <w:r>
-        <w:rPr>
-          <w:color w:val="EE0000"/>
-        </w:rPr>
-        <w:t>networks</w:t>
-      </w:r>
-      <w:proofErr w:type="gramEnd"/>
-      <w:r>
-        <w:rPr>
-          <w:color w:val="EE0000"/>
-        </w:rPr>
-        <w:t xml:space="preserve"> are </w:t>
+        <w:t xml:space="preserve"> residual</w:t>
+      </w:r>
+      <w:r>
+        <w:rPr>
+          <w:color w:val="EE0000"/>
+        </w:rPr>
+        <w:t xml:space="preserve"> </w:t>
+      </w:r>
+      <w:r>
+        <w:rPr>
+          <w:color w:val="EE0000"/>
+        </w:rPr>
+        <w:t xml:space="preserve">networks are </w:t>
       </w:r>
       <w:proofErr w:type="spellStart"/>
       <w:r>
@@ -1009,23 +981,23 @@
           <w:color w:val="EE0000"/>
           <w:highlight w:val="yellow"/>
         </w:rPr>
-        <w:t xml:space="preserve"> </w:t>
-      </w:r>
-      <w:proofErr w:type="gramStart"/>
+        <w:t xml:space="preserve"> residual nets </w:t>
+      </w:r>
+      <w:proofErr w:type="spellStart"/>
       <w:r>
         <w:rPr>
           <w:color w:val="EE0000"/>
           <w:highlight w:val="yellow"/>
         </w:rPr>
-        <w:t>residual nets</w:t>
-      </w:r>
-      <w:proofErr w:type="gramEnd"/>
+        <w:t>with</w:t>
+      </w:r>
+      <w:proofErr w:type="spellEnd"/>
       <w:r>
         <w:rPr>
           <w:color w:val="EE0000"/>
           <w:highlight w:val="yellow"/>
         </w:rPr>
-        <w:t xml:space="preserve"> </w:t>
+        <w:t xml:space="preserve"> a </w:t>
       </w:r>
       <w:proofErr w:type="spellStart"/>
       <w:r>
@@ -1033,21 +1005,586 @@
           <w:color w:val="EE0000"/>
           <w:highlight w:val="yellow"/>
         </w:rPr>
+        <w:t>depth</w:t>
+      </w:r>
+      <w:proofErr w:type="spellEnd"/>
+      <w:r>
+        <w:rPr>
+          <w:color w:val="EE0000"/>
+          <w:highlight w:val="yellow"/>
+        </w:rPr>
+        <w:t xml:space="preserve"> </w:t>
+      </w:r>
+      <w:proofErr w:type="spellStart"/>
+      <w:r>
+        <w:rPr>
+          <w:color w:val="EE0000"/>
+          <w:highlight w:val="yellow"/>
+        </w:rPr>
+        <w:t>of</w:t>
+      </w:r>
+      <w:proofErr w:type="spellEnd"/>
+      <w:r>
+        <w:rPr>
+          <w:color w:val="EE0000"/>
+          <w:highlight w:val="yellow"/>
+        </w:rPr>
+        <w:t xml:space="preserve"> </w:t>
+      </w:r>
+      <w:proofErr w:type="spellStart"/>
+      <w:r>
+        <w:rPr>
+          <w:color w:val="EE0000"/>
+          <w:highlight w:val="yellow"/>
+        </w:rPr>
+        <w:t>up</w:t>
+      </w:r>
+      <w:proofErr w:type="spellEnd"/>
+      <w:r>
+        <w:rPr>
+          <w:color w:val="EE0000"/>
+          <w:highlight w:val="yellow"/>
+        </w:rPr>
+        <w:t xml:space="preserve"> </w:t>
+      </w:r>
+      <w:proofErr w:type="spellStart"/>
+      <w:r>
+        <w:rPr>
+          <w:color w:val="EE0000"/>
+          <w:highlight w:val="yellow"/>
+        </w:rPr>
+        <w:t>to</w:t>
+      </w:r>
+      <w:proofErr w:type="spellEnd"/>
+      <w:r>
+        <w:rPr>
+          <w:color w:val="EE0000"/>
+          <w:highlight w:val="yellow"/>
+        </w:rPr>
+        <w:t xml:space="preserve"> 152 </w:t>
+      </w:r>
+      <w:proofErr w:type="spellStart"/>
+      <w:r>
+        <w:rPr>
+          <w:color w:val="EE0000"/>
+          <w:highlight w:val="yellow"/>
+        </w:rPr>
+        <w:t>layers</w:t>
+      </w:r>
+      <w:proofErr w:type="spellEnd"/>
+      <w:r>
+        <w:rPr>
+          <w:color w:val="EE0000"/>
+        </w:rPr>
+        <w:t>—8×</w:t>
+      </w:r>
+      <w:r>
+        <w:rPr>
+          <w:color w:val="EE0000"/>
+        </w:rPr>
+        <w:t xml:space="preserve"> </w:t>
+      </w:r>
+      <w:proofErr w:type="spellStart"/>
+      <w:r>
+        <w:rPr>
+          <w:color w:val="EE0000"/>
+        </w:rPr>
+        <w:t>deeper</w:t>
+      </w:r>
+      <w:proofErr w:type="spellEnd"/>
+      <w:r>
+        <w:rPr>
+          <w:color w:val="EE0000"/>
+        </w:rPr>
+        <w:t xml:space="preserve"> </w:t>
+      </w:r>
+      <w:proofErr w:type="spellStart"/>
+      <w:r>
+        <w:rPr>
+          <w:color w:val="EE0000"/>
+        </w:rPr>
+        <w:t>than</w:t>
+      </w:r>
+      <w:proofErr w:type="spellEnd"/>
+      <w:r>
+        <w:rPr>
+          <w:color w:val="EE0000"/>
+        </w:rPr>
+        <w:t xml:space="preserve"> VGG nets [40] </w:t>
+      </w:r>
+      <w:proofErr w:type="spellStart"/>
+      <w:r>
+        <w:rPr>
+          <w:color w:val="EE0000"/>
+        </w:rPr>
+        <w:t>but</w:t>
+      </w:r>
+      <w:proofErr w:type="spellEnd"/>
+      <w:r>
+        <w:rPr>
+          <w:color w:val="EE0000"/>
+        </w:rPr>
+        <w:t xml:space="preserve"> still </w:t>
+      </w:r>
+      <w:proofErr w:type="spellStart"/>
+      <w:r>
+        <w:rPr>
+          <w:color w:val="EE0000"/>
+        </w:rPr>
+        <w:t>having</w:t>
+      </w:r>
+      <w:proofErr w:type="spellEnd"/>
+      <w:r>
+        <w:rPr>
+          <w:color w:val="EE0000"/>
+        </w:rPr>
+        <w:t xml:space="preserve"> </w:t>
+      </w:r>
+      <w:proofErr w:type="spellStart"/>
+      <w:r>
+        <w:rPr>
+          <w:color w:val="EE0000"/>
+        </w:rPr>
+        <w:t>lower</w:t>
+      </w:r>
+      <w:proofErr w:type="spellEnd"/>
+      <w:r>
+        <w:rPr>
+          <w:color w:val="EE0000"/>
+        </w:rPr>
+        <w:t xml:space="preserve"> </w:t>
+      </w:r>
+      <w:proofErr w:type="spellStart"/>
+      <w:r>
+        <w:rPr>
+          <w:color w:val="EE0000"/>
+        </w:rPr>
+        <w:t>complexity</w:t>
+      </w:r>
+      <w:proofErr w:type="spellEnd"/>
+      <w:r>
+        <w:rPr>
+          <w:color w:val="EE0000"/>
+        </w:rPr>
+        <w:t xml:space="preserve">. </w:t>
+      </w:r>
+      <w:proofErr w:type="spellStart"/>
+      <w:r>
+        <w:rPr>
+          <w:color w:val="EE0000"/>
+          <w:highlight w:val="yellow"/>
+        </w:rPr>
+        <w:t>An</w:t>
+      </w:r>
+      <w:proofErr w:type="spellEnd"/>
+      <w:r>
+        <w:rPr>
+          <w:color w:val="EE0000"/>
+          <w:highlight w:val="yellow"/>
+        </w:rPr>
+        <w:t xml:space="preserve"> ensemble </w:t>
+      </w:r>
+      <w:proofErr w:type="spellStart"/>
+      <w:r>
+        <w:rPr>
+          <w:color w:val="EE0000"/>
+          <w:highlight w:val="yellow"/>
+        </w:rPr>
+        <w:t>of</w:t>
+      </w:r>
+      <w:proofErr w:type="spellEnd"/>
+      <w:r>
+        <w:rPr>
+          <w:color w:val="EE0000"/>
+          <w:highlight w:val="yellow"/>
+        </w:rPr>
+        <w:t xml:space="preserve"> </w:t>
+      </w:r>
+      <w:proofErr w:type="spellStart"/>
+      <w:r>
+        <w:rPr>
+          <w:color w:val="EE0000"/>
+          <w:highlight w:val="yellow"/>
+        </w:rPr>
+        <w:t>these</w:t>
+      </w:r>
+      <w:proofErr w:type="spellEnd"/>
+      <w:r>
+        <w:rPr>
+          <w:color w:val="EE0000"/>
+          <w:highlight w:val="yellow"/>
+        </w:rPr>
+        <w:t xml:space="preserve"> residual nets</w:t>
+      </w:r>
+      <w:r>
+        <w:rPr>
+          <w:color w:val="EE0000"/>
+          <w:highlight w:val="yellow"/>
+        </w:rPr>
+        <w:t xml:space="preserve"> </w:t>
+      </w:r>
+      <w:proofErr w:type="spellStart"/>
+      <w:r>
+        <w:rPr>
+          <w:color w:val="EE0000"/>
+          <w:highlight w:val="yellow"/>
+        </w:rPr>
+        <w:t>achieves</w:t>
+      </w:r>
+      <w:proofErr w:type="spellEnd"/>
+      <w:r>
+        <w:rPr>
+          <w:color w:val="EE0000"/>
+          <w:highlight w:val="yellow"/>
+        </w:rPr>
+        <w:t xml:space="preserve"> 3.57% </w:t>
+      </w:r>
+      <w:proofErr w:type="spellStart"/>
+      <w:r>
+        <w:rPr>
+          <w:color w:val="EE0000"/>
+          <w:highlight w:val="yellow"/>
+        </w:rPr>
+        <w:t>error</w:t>
+      </w:r>
+      <w:proofErr w:type="spellEnd"/>
+      <w:r>
+        <w:rPr>
+          <w:color w:val="EE0000"/>
+          <w:highlight w:val="yellow"/>
+        </w:rPr>
+        <w:t xml:space="preserve"> </w:t>
+      </w:r>
+      <w:proofErr w:type="spellStart"/>
+      <w:r>
+        <w:rPr>
+          <w:color w:val="EE0000"/>
+          <w:highlight w:val="yellow"/>
+        </w:rPr>
+        <w:t>on</w:t>
+      </w:r>
+      <w:proofErr w:type="spellEnd"/>
+      <w:r>
+        <w:rPr>
+          <w:color w:val="EE0000"/>
+          <w:highlight w:val="yellow"/>
+        </w:rPr>
+        <w:t xml:space="preserve"> </w:t>
+      </w:r>
+      <w:proofErr w:type="spellStart"/>
+      <w:r>
+        <w:rPr>
+          <w:color w:val="EE0000"/>
+          <w:highlight w:val="yellow"/>
+        </w:rPr>
+        <w:t>the</w:t>
+      </w:r>
+      <w:proofErr w:type="spellEnd"/>
+      <w:r>
+        <w:rPr>
+          <w:color w:val="EE0000"/>
+          <w:highlight w:val="yellow"/>
+        </w:rPr>
+        <w:t xml:space="preserve"> </w:t>
+      </w:r>
+      <w:proofErr w:type="spellStart"/>
+      <w:r>
+        <w:rPr>
+          <w:color w:val="EE0000"/>
+          <w:highlight w:val="yellow"/>
+        </w:rPr>
+        <w:t>ImageNet</w:t>
+      </w:r>
+      <w:proofErr w:type="spellEnd"/>
+      <w:r>
+        <w:rPr>
+          <w:color w:val="EE0000"/>
+          <w:highlight w:val="yellow"/>
+        </w:rPr>
+        <w:t xml:space="preserve"> </w:t>
+      </w:r>
+      <w:proofErr w:type="spellStart"/>
+      <w:r>
+        <w:rPr>
+          <w:color w:val="EE0000"/>
+          <w:highlight w:val="yellow"/>
+        </w:rPr>
+        <w:t>test</w:t>
+      </w:r>
+      <w:proofErr w:type="spellEnd"/>
+      <w:r>
+        <w:rPr>
+          <w:color w:val="EE0000"/>
+          <w:highlight w:val="yellow"/>
+        </w:rPr>
+        <w:t xml:space="preserve"> set.</w:t>
+      </w:r>
+      <w:r>
+        <w:rPr>
+          <w:color w:val="EE0000"/>
+        </w:rPr>
+        <w:t xml:space="preserve"> </w:t>
+      </w:r>
+      <w:proofErr w:type="spellStart"/>
+      <w:r>
+        <w:rPr>
+          <w:color w:val="EE0000"/>
+        </w:rPr>
+        <w:t>This</w:t>
+      </w:r>
+      <w:proofErr w:type="spellEnd"/>
+      <w:r>
+        <w:rPr>
+          <w:color w:val="EE0000"/>
+        </w:rPr>
+        <w:t xml:space="preserve"> </w:t>
+      </w:r>
+      <w:proofErr w:type="spellStart"/>
+      <w:r>
+        <w:rPr>
+          <w:color w:val="EE0000"/>
+        </w:rPr>
+        <w:t>result</w:t>
+      </w:r>
+      <w:proofErr w:type="spellEnd"/>
+      <w:r>
+        <w:rPr>
+          <w:color w:val="EE0000"/>
+        </w:rPr>
+        <w:t xml:space="preserve"> </w:t>
+      </w:r>
+      <w:proofErr w:type="spellStart"/>
+      <w:r>
+        <w:rPr>
+          <w:color w:val="EE0000"/>
+        </w:rPr>
+        <w:t>won</w:t>
+      </w:r>
+      <w:proofErr w:type="spellEnd"/>
+      <w:r>
+        <w:rPr>
+          <w:color w:val="EE0000"/>
+        </w:rPr>
+        <w:t xml:space="preserve"> </w:t>
+      </w:r>
+      <w:proofErr w:type="spellStart"/>
+      <w:r>
+        <w:rPr>
+          <w:color w:val="EE0000"/>
+        </w:rPr>
+        <w:t>the</w:t>
+      </w:r>
+      <w:proofErr w:type="spellEnd"/>
+      <w:r>
+        <w:rPr>
+          <w:color w:val="EE0000"/>
+        </w:rPr>
+        <w:t xml:space="preserve"> 1st </w:t>
+      </w:r>
+      <w:proofErr w:type="spellStart"/>
+      <w:r>
+        <w:rPr>
+          <w:color w:val="EE0000"/>
+        </w:rPr>
+        <w:t>place</w:t>
+      </w:r>
+      <w:proofErr w:type="spellEnd"/>
+      <w:r>
+        <w:rPr>
+          <w:color w:val="EE0000"/>
+        </w:rPr>
+        <w:t xml:space="preserve"> </w:t>
+      </w:r>
+      <w:proofErr w:type="spellStart"/>
+      <w:r>
+        <w:rPr>
+          <w:color w:val="EE0000"/>
+        </w:rPr>
+        <w:t>on</w:t>
+      </w:r>
+      <w:proofErr w:type="spellEnd"/>
+      <w:r>
+        <w:rPr>
+          <w:color w:val="EE0000"/>
+        </w:rPr>
+        <w:t xml:space="preserve"> </w:t>
+      </w:r>
+      <w:proofErr w:type="spellStart"/>
+      <w:r>
+        <w:rPr>
+          <w:color w:val="EE0000"/>
+        </w:rPr>
+        <w:t>the</w:t>
+      </w:r>
+      <w:proofErr w:type="spellEnd"/>
+      <w:r>
+        <w:rPr>
+          <w:color w:val="EE0000"/>
+        </w:rPr>
+        <w:t xml:space="preserve"> </w:t>
+      </w:r>
+      <w:r>
+        <w:rPr>
+          <w:color w:val="EE0000"/>
+        </w:rPr>
+        <w:t xml:space="preserve">ILSVRC 2015 </w:t>
+      </w:r>
+      <w:proofErr w:type="spellStart"/>
+      <w:r>
+        <w:rPr>
+          <w:color w:val="EE0000"/>
+        </w:rPr>
+        <w:t>classification</w:t>
+      </w:r>
+      <w:proofErr w:type="spellEnd"/>
+      <w:r>
+        <w:rPr>
+          <w:color w:val="EE0000"/>
+        </w:rPr>
+        <w:t xml:space="preserve"> </w:t>
+      </w:r>
+      <w:proofErr w:type="spellStart"/>
+      <w:r>
+        <w:rPr>
+          <w:color w:val="EE0000"/>
+        </w:rPr>
+        <w:t>task</w:t>
+      </w:r>
+      <w:proofErr w:type="spellEnd"/>
+      <w:r>
+        <w:rPr>
+          <w:color w:val="EE0000"/>
+        </w:rPr>
+        <w:t xml:space="preserve">. </w:t>
+      </w:r>
+      <w:proofErr w:type="spellStart"/>
+      <w:r>
+        <w:rPr>
+          <w:color w:val="EE0000"/>
+        </w:rPr>
+        <w:t>We</w:t>
+      </w:r>
+      <w:proofErr w:type="spellEnd"/>
+      <w:r>
+        <w:rPr>
+          <w:color w:val="EE0000"/>
+        </w:rPr>
+        <w:t xml:space="preserve"> </w:t>
+      </w:r>
+      <w:proofErr w:type="spellStart"/>
+      <w:r>
+        <w:rPr>
+          <w:color w:val="EE0000"/>
+        </w:rPr>
+        <w:t>also</w:t>
+      </w:r>
+      <w:proofErr w:type="spellEnd"/>
+      <w:r>
+        <w:rPr>
+          <w:color w:val="EE0000"/>
+        </w:rPr>
+        <w:t xml:space="preserve"> </w:t>
+      </w:r>
+      <w:proofErr w:type="spellStart"/>
+      <w:r>
+        <w:rPr>
+          <w:color w:val="EE0000"/>
+        </w:rPr>
+        <w:t>present</w:t>
+      </w:r>
+      <w:proofErr w:type="spellEnd"/>
+      <w:r>
+        <w:rPr>
+          <w:color w:val="EE0000"/>
+        </w:rPr>
+        <w:t xml:space="preserve"> </w:t>
+      </w:r>
+      <w:proofErr w:type="spellStart"/>
+      <w:r>
+        <w:rPr>
+          <w:color w:val="EE0000"/>
+        </w:rPr>
+        <w:t>analysis</w:t>
+      </w:r>
+      <w:proofErr w:type="spellEnd"/>
+      <w:r>
+        <w:rPr>
+          <w:color w:val="EE0000"/>
+        </w:rPr>
+        <w:t xml:space="preserve"> </w:t>
+      </w:r>
+      <w:proofErr w:type="spellStart"/>
+      <w:r>
+        <w:rPr>
+          <w:color w:val="EE0000"/>
+        </w:rPr>
+        <w:t>on</w:t>
+      </w:r>
+      <w:proofErr w:type="spellEnd"/>
+      <w:r>
+        <w:rPr>
+          <w:color w:val="EE0000"/>
+        </w:rPr>
+        <w:t xml:space="preserve"> CIFAR-10 </w:t>
+      </w:r>
+      <w:proofErr w:type="spellStart"/>
+      <w:r>
+        <w:rPr>
+          <w:color w:val="EE0000"/>
+        </w:rPr>
         <w:t>with</w:t>
       </w:r>
       <w:proofErr w:type="spellEnd"/>
       <w:r>
         <w:rPr>
           <w:color w:val="EE0000"/>
-          <w:highlight w:val="yellow"/>
-        </w:rPr>
-        <w:t xml:space="preserve"> a </w:t>
-      </w:r>
-      <w:proofErr w:type="spellStart"/>
-      <w:r>
-        <w:rPr>
-          <w:color w:val="EE0000"/>
-          <w:highlight w:val="yellow"/>
+        </w:rPr>
+        <w:t xml:space="preserve"> 100 </w:t>
+      </w:r>
+      <w:proofErr w:type="spellStart"/>
+      <w:r>
+        <w:rPr>
+          <w:color w:val="EE0000"/>
+        </w:rPr>
+        <w:t>and</w:t>
+      </w:r>
+      <w:proofErr w:type="spellEnd"/>
+      <w:r>
+        <w:rPr>
+          <w:color w:val="EE0000"/>
+        </w:rPr>
+        <w:t xml:space="preserve"> 1000 </w:t>
+      </w:r>
+      <w:proofErr w:type="spellStart"/>
+      <w:r>
+        <w:rPr>
+          <w:color w:val="EE0000"/>
+        </w:rPr>
+        <w:t>layers</w:t>
+      </w:r>
+      <w:proofErr w:type="spellEnd"/>
+      <w:r>
+        <w:rPr>
+          <w:color w:val="EE0000"/>
+        </w:rPr>
+        <w:t>.</w:t>
+      </w:r>
+      <w:r>
+        <w:rPr>
+          <w:color w:val="EE0000"/>
+        </w:rPr>
+        <w:t xml:space="preserve"> </w:t>
+      </w:r>
+      <w:r>
+        <w:rPr>
+          <w:color w:val="EE0000"/>
+        </w:rPr>
+        <w:t xml:space="preserve">The </w:t>
+      </w:r>
+      <w:proofErr w:type="spellStart"/>
+      <w:r>
+        <w:rPr>
+          <w:color w:val="EE0000"/>
         </w:rPr>
         <w:t>depth</w:t>
       </w:r>
@@ -1055,15 +1592,13 @@
       <w:r>
         <w:rPr>
           <w:color w:val="EE0000"/>
-          <w:highlight w:val="yellow"/>
-        </w:rPr>
-        <w:t xml:space="preserve"> </w:t>
-      </w:r>
-      <w:proofErr w:type="spellStart"/>
-      <w:r>
-        <w:rPr>
-          <w:color w:val="EE0000"/>
-          <w:highlight w:val="yellow"/>
+        </w:rPr>
+        <w:t xml:space="preserve"> </w:t>
+      </w:r>
+      <w:proofErr w:type="spellStart"/>
+      <w:r>
+        <w:rPr>
+          <w:color w:val="EE0000"/>
         </w:rPr>
         <w:t>of</w:t>
       </w:r>
@@ -1071,31 +1606,145 @@
       <w:r>
         <w:rPr>
           <w:color w:val="EE0000"/>
-          <w:highlight w:val="yellow"/>
-        </w:rPr>
-        <w:t xml:space="preserve"> </w:t>
-      </w:r>
-      <w:proofErr w:type="spellStart"/>
-      <w:r>
-        <w:rPr>
-          <w:color w:val="EE0000"/>
-          <w:highlight w:val="yellow"/>
-        </w:rPr>
-        <w:t>up</w:t>
-      </w:r>
-      <w:proofErr w:type="spellEnd"/>
-      <w:r>
-        <w:rPr>
-          <w:color w:val="EE0000"/>
-          <w:highlight w:val="yellow"/>
-        </w:rPr>
-        <w:t xml:space="preserve"> </w:t>
-      </w:r>
-      <w:proofErr w:type="spellStart"/>
-      <w:r>
-        <w:rPr>
-          <w:color w:val="EE0000"/>
-          <w:highlight w:val="yellow"/>
+        </w:rPr>
+        <w:t xml:space="preserve"> </w:t>
+      </w:r>
+      <w:proofErr w:type="spellStart"/>
+      <w:r>
+        <w:rPr>
+          <w:color w:val="EE0000"/>
+        </w:rPr>
+        <w:t>representations</w:t>
+      </w:r>
+      <w:proofErr w:type="spellEnd"/>
+      <w:r>
+        <w:rPr>
+          <w:color w:val="EE0000"/>
+        </w:rPr>
+        <w:t xml:space="preserve"> </w:t>
+      </w:r>
+      <w:proofErr w:type="spellStart"/>
+      <w:r>
+        <w:rPr>
+          <w:color w:val="EE0000"/>
+        </w:rPr>
+        <w:t>is</w:t>
+      </w:r>
+      <w:proofErr w:type="spellEnd"/>
+      <w:r>
+        <w:rPr>
+          <w:color w:val="EE0000"/>
+        </w:rPr>
+        <w:t xml:space="preserve"> </w:t>
+      </w:r>
+      <w:proofErr w:type="spellStart"/>
+      <w:r>
+        <w:rPr>
+          <w:color w:val="EE0000"/>
+        </w:rPr>
+        <w:t>of</w:t>
+      </w:r>
+      <w:proofErr w:type="spellEnd"/>
+      <w:r>
+        <w:rPr>
+          <w:color w:val="EE0000"/>
+        </w:rPr>
+        <w:t xml:space="preserve"> central </w:t>
+      </w:r>
+      <w:proofErr w:type="spellStart"/>
+      <w:r>
+        <w:rPr>
+          <w:color w:val="EE0000"/>
+        </w:rPr>
+        <w:t>importance</w:t>
+      </w:r>
+      <w:proofErr w:type="spellEnd"/>
+      <w:r>
+        <w:rPr>
+          <w:color w:val="EE0000"/>
+        </w:rPr>
+        <w:t xml:space="preserve"> </w:t>
+      </w:r>
+      <w:r>
+        <w:rPr>
+          <w:color w:val="EE0000"/>
+        </w:rPr>
+        <w:t xml:space="preserve">for </w:t>
+      </w:r>
+      <w:proofErr w:type="spellStart"/>
+      <w:r>
+        <w:rPr>
+          <w:color w:val="EE0000"/>
+        </w:rPr>
+        <w:t>many</w:t>
+      </w:r>
+      <w:proofErr w:type="spellEnd"/>
+      <w:r>
+        <w:rPr>
+          <w:color w:val="EE0000"/>
+        </w:rPr>
+        <w:t xml:space="preserve"> visual </w:t>
+      </w:r>
+      <w:proofErr w:type="spellStart"/>
+      <w:r>
+        <w:rPr>
+          <w:color w:val="EE0000"/>
+        </w:rPr>
+        <w:t>recognition</w:t>
+      </w:r>
+      <w:proofErr w:type="spellEnd"/>
+      <w:r>
+        <w:rPr>
+          <w:color w:val="EE0000"/>
+        </w:rPr>
+        <w:t xml:space="preserve"> </w:t>
+      </w:r>
+      <w:proofErr w:type="spellStart"/>
+      <w:r>
+        <w:rPr>
+          <w:color w:val="EE0000"/>
+        </w:rPr>
+        <w:t>tasks</w:t>
+      </w:r>
+      <w:proofErr w:type="spellEnd"/>
+      <w:r>
+        <w:rPr>
+          <w:color w:val="EE0000"/>
+        </w:rPr>
+        <w:t xml:space="preserve">. </w:t>
+      </w:r>
+      <w:proofErr w:type="spellStart"/>
+      <w:r>
+        <w:rPr>
+          <w:color w:val="EE0000"/>
+        </w:rPr>
+        <w:t>Solely</w:t>
+      </w:r>
+      <w:proofErr w:type="spellEnd"/>
+      <w:r>
+        <w:rPr>
+          <w:color w:val="EE0000"/>
+        </w:rPr>
+        <w:t xml:space="preserve"> </w:t>
+      </w:r>
+      <w:proofErr w:type="spellStart"/>
+      <w:r>
+        <w:rPr>
+          <w:color w:val="EE0000"/>
+        </w:rPr>
+        <w:t>due</w:t>
+      </w:r>
+      <w:proofErr w:type="spellEnd"/>
+      <w:r>
+        <w:rPr>
+          <w:color w:val="EE0000"/>
+        </w:rPr>
+        <w:t xml:space="preserve"> </w:t>
+      </w:r>
+      <w:proofErr w:type="spellStart"/>
+      <w:r>
+        <w:rPr>
+          <w:color w:val="EE0000"/>
         </w:rPr>
         <w:t>to</w:t>
       </w:r>
@@ -1103,107 +1752,183 @@
       <w:r>
         <w:rPr>
           <w:color w:val="EE0000"/>
-          <w:highlight w:val="yellow"/>
-        </w:rPr>
-        <w:t xml:space="preserve"> 152 </w:t>
-      </w:r>
-      <w:proofErr w:type="spellStart"/>
-      <w:r>
-        <w:rPr>
-          <w:color w:val="EE0000"/>
-          <w:highlight w:val="yellow"/>
-        </w:rPr>
-        <w:t>layers</w:t>
-      </w:r>
-      <w:proofErr w:type="spellEnd"/>
-      <w:r>
-        <w:rPr>
-          <w:color w:val="EE0000"/>
-        </w:rPr>
-        <w:t>—8×</w:t>
-      </w:r>
-      <w:r>
-        <w:rPr>
-          <w:color w:val="EE0000"/>
-        </w:rPr>
-        <w:t xml:space="preserve"> </w:t>
-      </w:r>
-      <w:proofErr w:type="spellStart"/>
-      <w:r>
-        <w:rPr>
-          <w:color w:val="EE0000"/>
-        </w:rPr>
-        <w:t>deeper</w:t>
-      </w:r>
-      <w:proofErr w:type="spellEnd"/>
-      <w:r>
-        <w:rPr>
-          <w:color w:val="EE0000"/>
-        </w:rPr>
-        <w:t xml:space="preserve"> </w:t>
-      </w:r>
-      <w:proofErr w:type="spellStart"/>
-      <w:r>
-        <w:rPr>
-          <w:color w:val="EE0000"/>
-        </w:rPr>
-        <w:t>than</w:t>
-      </w:r>
-      <w:proofErr w:type="spellEnd"/>
-      <w:r>
-        <w:rPr>
-          <w:color w:val="EE0000"/>
-        </w:rPr>
-        <w:t xml:space="preserve"> VGG nets [40] </w:t>
-      </w:r>
-      <w:proofErr w:type="spellStart"/>
-      <w:r>
-        <w:rPr>
-          <w:color w:val="EE0000"/>
-        </w:rPr>
-        <w:t>but</w:t>
-      </w:r>
-      <w:proofErr w:type="spellEnd"/>
-      <w:r>
-        <w:rPr>
-          <w:color w:val="EE0000"/>
-        </w:rPr>
-        <w:t xml:space="preserve"> still </w:t>
-      </w:r>
-      <w:proofErr w:type="spellStart"/>
-      <w:r>
-        <w:rPr>
-          <w:color w:val="EE0000"/>
-        </w:rPr>
-        <w:t>having</w:t>
-      </w:r>
-      <w:proofErr w:type="spellEnd"/>
-      <w:r>
-        <w:rPr>
-          <w:color w:val="EE0000"/>
-        </w:rPr>
-        <w:t xml:space="preserve"> </w:t>
-      </w:r>
-      <w:proofErr w:type="spellStart"/>
-      <w:r>
-        <w:rPr>
-          <w:color w:val="EE0000"/>
-        </w:rPr>
-        <w:t>lower</w:t>
-      </w:r>
-      <w:proofErr w:type="spellEnd"/>
-      <w:r>
-        <w:rPr>
-          <w:color w:val="EE0000"/>
-        </w:rPr>
-        <w:t xml:space="preserve"> </w:t>
-      </w:r>
-      <w:proofErr w:type="spellStart"/>
-      <w:r>
-        <w:rPr>
-          <w:color w:val="EE0000"/>
-        </w:rPr>
-        <w:t>complexity</w:t>
+        </w:rPr>
+        <w:t xml:space="preserve"> </w:t>
+      </w:r>
+      <w:proofErr w:type="spellStart"/>
+      <w:r>
+        <w:rPr>
+          <w:color w:val="EE0000"/>
+        </w:rPr>
+        <w:t>our</w:t>
+      </w:r>
+      <w:proofErr w:type="spellEnd"/>
+      <w:r>
+        <w:rPr>
+          <w:color w:val="EE0000"/>
+        </w:rPr>
+        <w:t xml:space="preserve"> </w:t>
+      </w:r>
+      <w:proofErr w:type="spellStart"/>
+      <w:r>
+        <w:rPr>
+          <w:color w:val="EE0000"/>
+        </w:rPr>
+        <w:t>extremely</w:t>
+      </w:r>
+      <w:proofErr w:type="spellEnd"/>
+      <w:r>
+        <w:rPr>
+          <w:color w:val="EE0000"/>
+        </w:rPr>
+        <w:t xml:space="preserve"> </w:t>
+      </w:r>
+      <w:proofErr w:type="spellStart"/>
+      <w:r>
+        <w:rPr>
+          <w:color w:val="EE0000"/>
+        </w:rPr>
+        <w:t>deep</w:t>
+      </w:r>
+      <w:proofErr w:type="spellEnd"/>
+      <w:r>
+        <w:rPr>
+          <w:color w:val="EE0000"/>
+        </w:rPr>
+        <w:t xml:space="preserve"> </w:t>
+      </w:r>
+      <w:proofErr w:type="spellStart"/>
+      <w:r>
+        <w:rPr>
+          <w:color w:val="EE0000"/>
+        </w:rPr>
+        <w:t>representations</w:t>
+      </w:r>
+      <w:proofErr w:type="spellEnd"/>
+      <w:r>
+        <w:rPr>
+          <w:color w:val="EE0000"/>
+        </w:rPr>
+        <w:t xml:space="preserve">, </w:t>
+      </w:r>
+      <w:proofErr w:type="spellStart"/>
+      <w:r>
+        <w:rPr>
+          <w:color w:val="EE0000"/>
+        </w:rPr>
+        <w:t>we</w:t>
+      </w:r>
+      <w:proofErr w:type="spellEnd"/>
+      <w:r>
+        <w:rPr>
+          <w:color w:val="EE0000"/>
+        </w:rPr>
+        <w:t xml:space="preserve"> </w:t>
+      </w:r>
+      <w:proofErr w:type="spellStart"/>
+      <w:r>
+        <w:rPr>
+          <w:color w:val="EE0000"/>
+        </w:rPr>
+        <w:t>obtain</w:t>
+      </w:r>
+      <w:proofErr w:type="spellEnd"/>
+      <w:r>
+        <w:rPr>
+          <w:color w:val="EE0000"/>
+        </w:rPr>
+        <w:t xml:space="preserve"> a 28% </w:t>
+      </w:r>
+      <w:proofErr w:type="spellStart"/>
+      <w:r>
+        <w:rPr>
+          <w:color w:val="EE0000"/>
+        </w:rPr>
+        <w:t>relative</w:t>
+      </w:r>
+      <w:proofErr w:type="spellEnd"/>
+      <w:r>
+        <w:rPr>
+          <w:color w:val="EE0000"/>
+        </w:rPr>
+        <w:t xml:space="preserve"> </w:t>
+      </w:r>
+      <w:proofErr w:type="spellStart"/>
+      <w:r>
+        <w:rPr>
+          <w:color w:val="EE0000"/>
+        </w:rPr>
+        <w:t>improvement</w:t>
+      </w:r>
+      <w:proofErr w:type="spellEnd"/>
+      <w:r>
+        <w:rPr>
+          <w:color w:val="EE0000"/>
+        </w:rPr>
+        <w:t xml:space="preserve"> </w:t>
+      </w:r>
+      <w:proofErr w:type="spellStart"/>
+      <w:r>
+        <w:rPr>
+          <w:color w:val="EE0000"/>
+        </w:rPr>
+        <w:t>on</w:t>
+      </w:r>
+      <w:proofErr w:type="spellEnd"/>
+      <w:r>
+        <w:rPr>
+          <w:color w:val="EE0000"/>
+        </w:rPr>
+        <w:t xml:space="preserve"> </w:t>
+      </w:r>
+      <w:proofErr w:type="spellStart"/>
+      <w:r>
+        <w:rPr>
+          <w:color w:val="EE0000"/>
+        </w:rPr>
+        <w:t>the</w:t>
+      </w:r>
+      <w:proofErr w:type="spellEnd"/>
+      <w:r>
+        <w:rPr>
+          <w:color w:val="EE0000"/>
+        </w:rPr>
+        <w:t xml:space="preserve"> COCO </w:t>
+      </w:r>
+      <w:proofErr w:type="spellStart"/>
+      <w:r>
+        <w:rPr>
+          <w:color w:val="EE0000"/>
+        </w:rPr>
+        <w:t>object</w:t>
+      </w:r>
+      <w:proofErr w:type="spellEnd"/>
+      <w:r>
+        <w:rPr>
+          <w:color w:val="EE0000"/>
+        </w:rPr>
+        <w:t xml:space="preserve"> </w:t>
+      </w:r>
+      <w:proofErr w:type="spellStart"/>
+      <w:r>
+        <w:rPr>
+          <w:color w:val="EE0000"/>
+        </w:rPr>
+        <w:t>detection</w:t>
+      </w:r>
+      <w:proofErr w:type="spellEnd"/>
+      <w:r>
+        <w:rPr>
+          <w:color w:val="EE0000"/>
+        </w:rPr>
+        <w:t xml:space="preserve"> </w:t>
+      </w:r>
+      <w:proofErr w:type="spellStart"/>
+      <w:r>
+        <w:rPr>
+          <w:color w:val="EE0000"/>
+        </w:rPr>
+        <w:t>dataset</w:t>
       </w:r>
       <w:proofErr w:type="spellEnd"/>
       <w:r>
@@ -1216,23 +1941,40 @@
       <w:r>
         <w:rPr>
           <w:color w:val="EE0000"/>
-          <w:highlight w:val="yellow"/>
-        </w:rPr>
-        <w:t>An</w:t>
-      </w:r>
-      <w:proofErr w:type="spellEnd"/>
-      <w:r>
-        <w:rPr>
-          <w:color w:val="EE0000"/>
-          <w:highlight w:val="yellow"/>
-        </w:rPr>
-        <w:t xml:space="preserve"> ensemble </w:t>
-      </w:r>
-      <w:proofErr w:type="spellStart"/>
-      <w:r>
-        <w:rPr>
-          <w:color w:val="EE0000"/>
-          <w:highlight w:val="yellow"/>
+        </w:rPr>
+        <w:t>Deep</w:t>
+      </w:r>
+      <w:proofErr w:type="spellEnd"/>
+      <w:r>
+        <w:rPr>
+          <w:color w:val="EE0000"/>
+        </w:rPr>
+        <w:t xml:space="preserve"> </w:t>
+      </w:r>
+      <w:r>
+        <w:rPr>
+          <w:color w:val="EE0000"/>
+        </w:rPr>
+        <w:t xml:space="preserve">residual nets are </w:t>
+      </w:r>
+      <w:proofErr w:type="spellStart"/>
+      <w:r>
+        <w:rPr>
+          <w:color w:val="EE0000"/>
+        </w:rPr>
+        <w:t>foundations</w:t>
+      </w:r>
+      <w:proofErr w:type="spellEnd"/>
+      <w:r>
+        <w:rPr>
+          <w:color w:val="EE0000"/>
+        </w:rPr>
+        <w:t xml:space="preserve"> </w:t>
+      </w:r>
+      <w:proofErr w:type="spellStart"/>
+      <w:r>
+        <w:rPr>
+          <w:color w:val="EE0000"/>
         </w:rPr>
         <w:t>of</w:t>
       </w:r>
@@ -1240,552 +1982,29 @@
       <w:r>
         <w:rPr>
           <w:color w:val="EE0000"/>
-          <w:highlight w:val="yellow"/>
-        </w:rPr>
-        <w:t xml:space="preserve"> </w:t>
-      </w:r>
-      <w:proofErr w:type="spellStart"/>
-      <w:r>
-        <w:rPr>
-          <w:color w:val="EE0000"/>
-          <w:highlight w:val="yellow"/>
-        </w:rPr>
-        <w:t>these</w:t>
-      </w:r>
-      <w:proofErr w:type="spellEnd"/>
-      <w:r>
-        <w:rPr>
-          <w:color w:val="EE0000"/>
-          <w:highlight w:val="yellow"/>
-        </w:rPr>
-        <w:t xml:space="preserve"> </w:t>
-      </w:r>
-      <w:proofErr w:type="gramStart"/>
-      <w:r>
-        <w:rPr>
-          <w:color w:val="EE0000"/>
-          <w:highlight w:val="yellow"/>
-        </w:rPr>
-        <w:t>residual nets</w:t>
-      </w:r>
-      <w:proofErr w:type="gramEnd"/>
-      <w:r>
-        <w:rPr>
-          <w:color w:val="EE0000"/>
-          <w:highlight w:val="yellow"/>
-        </w:rPr>
-        <w:t xml:space="preserve"> </w:t>
-      </w:r>
-      <w:proofErr w:type="spellStart"/>
-      <w:r>
-        <w:rPr>
-          <w:color w:val="EE0000"/>
-          <w:highlight w:val="yellow"/>
-        </w:rPr>
-        <w:t>achieves</w:t>
-      </w:r>
-      <w:proofErr w:type="spellEnd"/>
-      <w:r>
-        <w:rPr>
-          <w:color w:val="EE0000"/>
-          <w:highlight w:val="yellow"/>
-        </w:rPr>
-        <w:t xml:space="preserve"> 3.57% </w:t>
-      </w:r>
-      <w:proofErr w:type="spellStart"/>
-      <w:r>
-        <w:rPr>
-          <w:color w:val="EE0000"/>
-          <w:highlight w:val="yellow"/>
-        </w:rPr>
-        <w:t>error</w:t>
-      </w:r>
-      <w:proofErr w:type="spellEnd"/>
-      <w:r>
-        <w:rPr>
-          <w:color w:val="EE0000"/>
-          <w:highlight w:val="yellow"/>
-        </w:rPr>
-        <w:t xml:space="preserve"> </w:t>
-      </w:r>
-      <w:proofErr w:type="spellStart"/>
-      <w:r>
-        <w:rPr>
-          <w:color w:val="EE0000"/>
-          <w:highlight w:val="yellow"/>
-        </w:rPr>
-        <w:t>on</w:t>
-      </w:r>
-      <w:proofErr w:type="spellEnd"/>
-      <w:r>
-        <w:rPr>
-          <w:color w:val="EE0000"/>
-          <w:highlight w:val="yellow"/>
-        </w:rPr>
-        <w:t xml:space="preserve"> </w:t>
-      </w:r>
-      <w:proofErr w:type="spellStart"/>
-      <w:r>
-        <w:rPr>
-          <w:color w:val="EE0000"/>
-          <w:highlight w:val="yellow"/>
-        </w:rPr>
-        <w:t>the</w:t>
-      </w:r>
-      <w:proofErr w:type="spellEnd"/>
-      <w:r>
-        <w:rPr>
-          <w:color w:val="EE0000"/>
-          <w:highlight w:val="yellow"/>
-        </w:rPr>
-        <w:t xml:space="preserve"> </w:t>
-      </w:r>
-      <w:proofErr w:type="spellStart"/>
-      <w:r>
-        <w:rPr>
-          <w:color w:val="EE0000"/>
-          <w:highlight w:val="yellow"/>
-        </w:rPr>
-        <w:t>ImageNet</w:t>
-      </w:r>
-      <w:proofErr w:type="spellEnd"/>
-      <w:r>
-        <w:rPr>
-          <w:color w:val="EE0000"/>
-          <w:highlight w:val="yellow"/>
-        </w:rPr>
-        <w:t xml:space="preserve"> </w:t>
-      </w:r>
-      <w:proofErr w:type="spellStart"/>
-      <w:r>
-        <w:rPr>
-          <w:color w:val="EE0000"/>
-          <w:highlight w:val="yellow"/>
-        </w:rPr>
-        <w:t>test</w:t>
-      </w:r>
-      <w:proofErr w:type="spellEnd"/>
-      <w:r>
-        <w:rPr>
-          <w:color w:val="EE0000"/>
-          <w:highlight w:val="yellow"/>
-        </w:rPr>
-        <w:t xml:space="preserve"> set.</w:t>
-      </w:r>
-      <w:r>
-        <w:rPr>
-          <w:color w:val="EE0000"/>
-        </w:rPr>
-        <w:t xml:space="preserve"> </w:t>
-      </w:r>
-      <w:proofErr w:type="spellStart"/>
-      <w:r>
-        <w:rPr>
-          <w:color w:val="EE0000"/>
-        </w:rPr>
-        <w:t>This</w:t>
-      </w:r>
-      <w:proofErr w:type="spellEnd"/>
-      <w:r>
-        <w:rPr>
-          <w:color w:val="EE0000"/>
-        </w:rPr>
-        <w:t xml:space="preserve"> </w:t>
-      </w:r>
-      <w:proofErr w:type="spellStart"/>
-      <w:r>
-        <w:rPr>
-          <w:color w:val="EE0000"/>
-        </w:rPr>
-        <w:t>result</w:t>
-      </w:r>
-      <w:proofErr w:type="spellEnd"/>
-      <w:r>
-        <w:rPr>
-          <w:color w:val="EE0000"/>
-        </w:rPr>
-        <w:t xml:space="preserve"> </w:t>
-      </w:r>
-      <w:proofErr w:type="spellStart"/>
-      <w:r>
-        <w:rPr>
-          <w:color w:val="EE0000"/>
-        </w:rPr>
-        <w:t>won</w:t>
-      </w:r>
-      <w:proofErr w:type="spellEnd"/>
-      <w:r>
-        <w:rPr>
-          <w:color w:val="EE0000"/>
-        </w:rPr>
-        <w:t xml:space="preserve"> </w:t>
-      </w:r>
-      <w:proofErr w:type="spellStart"/>
-      <w:r>
-        <w:rPr>
-          <w:color w:val="EE0000"/>
-        </w:rPr>
-        <w:t>the</w:t>
-      </w:r>
-      <w:proofErr w:type="spellEnd"/>
-      <w:r>
-        <w:rPr>
-          <w:color w:val="EE0000"/>
-        </w:rPr>
-        <w:t xml:space="preserve"> 1st </w:t>
-      </w:r>
-      <w:proofErr w:type="spellStart"/>
-      <w:r>
-        <w:rPr>
-          <w:color w:val="EE0000"/>
-        </w:rPr>
-        <w:t>place</w:t>
-      </w:r>
-      <w:proofErr w:type="spellEnd"/>
-      <w:r>
-        <w:rPr>
-          <w:color w:val="EE0000"/>
-        </w:rPr>
-        <w:t xml:space="preserve"> </w:t>
-      </w:r>
-      <w:proofErr w:type="spellStart"/>
-      <w:r>
-        <w:rPr>
-          <w:color w:val="EE0000"/>
-        </w:rPr>
-        <w:t>on</w:t>
-      </w:r>
-      <w:proofErr w:type="spellEnd"/>
-      <w:r>
-        <w:rPr>
-          <w:color w:val="EE0000"/>
-        </w:rPr>
-        <w:t xml:space="preserve"> </w:t>
-      </w:r>
-      <w:proofErr w:type="spellStart"/>
-      <w:r>
-        <w:rPr>
-          <w:color w:val="EE0000"/>
-        </w:rPr>
-        <w:t>the</w:t>
-      </w:r>
-      <w:proofErr w:type="spellEnd"/>
-      <w:r>
-        <w:rPr>
-          <w:color w:val="EE0000"/>
-        </w:rPr>
-        <w:t xml:space="preserve"> </w:t>
-      </w:r>
-      <w:r>
-        <w:rPr>
-          <w:color w:val="EE0000"/>
-        </w:rPr>
-        <w:t xml:space="preserve">ILSVRC 2015 </w:t>
-      </w:r>
-      <w:proofErr w:type="spellStart"/>
-      <w:r>
-        <w:rPr>
-          <w:color w:val="EE0000"/>
-        </w:rPr>
-        <w:t>classification</w:t>
-      </w:r>
-      <w:proofErr w:type="spellEnd"/>
-      <w:r>
-        <w:rPr>
-          <w:color w:val="EE0000"/>
-        </w:rPr>
-        <w:t xml:space="preserve"> </w:t>
-      </w:r>
-      <w:proofErr w:type="spellStart"/>
-      <w:r>
-        <w:rPr>
-          <w:color w:val="EE0000"/>
-        </w:rPr>
-        <w:t>task</w:t>
-      </w:r>
-      <w:proofErr w:type="spellEnd"/>
-      <w:r>
-        <w:rPr>
-          <w:color w:val="EE0000"/>
-        </w:rPr>
-        <w:t xml:space="preserve">. </w:t>
-      </w:r>
-      <w:proofErr w:type="spellStart"/>
-      <w:r>
-        <w:rPr>
-          <w:color w:val="EE0000"/>
-        </w:rPr>
-        <w:t>We</w:t>
-      </w:r>
-      <w:proofErr w:type="spellEnd"/>
-      <w:r>
-        <w:rPr>
-          <w:color w:val="EE0000"/>
-        </w:rPr>
-        <w:t xml:space="preserve"> </w:t>
-      </w:r>
-      <w:proofErr w:type="spellStart"/>
-      <w:r>
-        <w:rPr>
-          <w:color w:val="EE0000"/>
-        </w:rPr>
-        <w:t>also</w:t>
-      </w:r>
-      <w:proofErr w:type="spellEnd"/>
-      <w:r>
-        <w:rPr>
-          <w:color w:val="EE0000"/>
-        </w:rPr>
-        <w:t xml:space="preserve"> </w:t>
-      </w:r>
-      <w:proofErr w:type="spellStart"/>
-      <w:r>
-        <w:rPr>
-          <w:color w:val="EE0000"/>
-        </w:rPr>
-        <w:t>present</w:t>
-      </w:r>
-      <w:proofErr w:type="spellEnd"/>
-      <w:r>
-        <w:rPr>
-          <w:color w:val="EE0000"/>
-        </w:rPr>
-        <w:t xml:space="preserve"> </w:t>
-      </w:r>
-      <w:proofErr w:type="spellStart"/>
-      <w:r>
-        <w:rPr>
-          <w:color w:val="EE0000"/>
-        </w:rPr>
-        <w:t>analysis</w:t>
-      </w:r>
-      <w:proofErr w:type="spellEnd"/>
-      <w:r>
-        <w:rPr>
-          <w:color w:val="EE0000"/>
-        </w:rPr>
-        <w:t xml:space="preserve"> </w:t>
-      </w:r>
-      <w:proofErr w:type="spellStart"/>
-      <w:r>
-        <w:rPr>
-          <w:color w:val="EE0000"/>
-        </w:rPr>
-        <w:t>on</w:t>
-      </w:r>
-      <w:proofErr w:type="spellEnd"/>
-      <w:r>
-        <w:rPr>
-          <w:color w:val="EE0000"/>
-        </w:rPr>
-        <w:t xml:space="preserve"> CIFAR-10 </w:t>
-      </w:r>
-      <w:proofErr w:type="spellStart"/>
-      <w:r>
-        <w:rPr>
-          <w:color w:val="EE0000"/>
-        </w:rPr>
-        <w:t>with</w:t>
-      </w:r>
-      <w:proofErr w:type="spellEnd"/>
-      <w:r>
-        <w:rPr>
-          <w:color w:val="EE0000"/>
-        </w:rPr>
-        <w:t xml:space="preserve"> 100 </w:t>
-      </w:r>
-      <w:proofErr w:type="spellStart"/>
-      <w:r>
-        <w:rPr>
-          <w:color w:val="EE0000"/>
-        </w:rPr>
-        <w:t>and</w:t>
-      </w:r>
-      <w:proofErr w:type="spellEnd"/>
-      <w:r>
-        <w:rPr>
-          <w:color w:val="EE0000"/>
-        </w:rPr>
-        <w:t xml:space="preserve"> 1000 </w:t>
-      </w:r>
-      <w:proofErr w:type="spellStart"/>
-      <w:r>
-        <w:rPr>
-          <w:color w:val="EE0000"/>
-        </w:rPr>
-        <w:t>layers</w:t>
-      </w:r>
-      <w:proofErr w:type="spellEnd"/>
-      <w:r>
-        <w:rPr>
-          <w:color w:val="EE0000"/>
-        </w:rPr>
-        <w:t>.</w:t>
-      </w:r>
-      <w:r>
-        <w:rPr>
-          <w:color w:val="EE0000"/>
-        </w:rPr>
-        <w:t xml:space="preserve"> </w:t>
-      </w:r>
-      <w:r>
-        <w:rPr>
-          <w:color w:val="EE0000"/>
-        </w:rPr>
-        <w:t xml:space="preserve">The </w:t>
-      </w:r>
-      <w:proofErr w:type="spellStart"/>
-      <w:r>
-        <w:rPr>
-          <w:color w:val="EE0000"/>
-        </w:rPr>
-        <w:t>depth</w:t>
-      </w:r>
-      <w:proofErr w:type="spellEnd"/>
-      <w:r>
-        <w:rPr>
-          <w:color w:val="EE0000"/>
-        </w:rPr>
-        <w:t xml:space="preserve"> </w:t>
-      </w:r>
-      <w:proofErr w:type="spellStart"/>
-      <w:r>
-        <w:rPr>
-          <w:color w:val="EE0000"/>
-        </w:rPr>
-        <w:t>of</w:t>
-      </w:r>
-      <w:proofErr w:type="spellEnd"/>
-      <w:r>
-        <w:rPr>
-          <w:color w:val="EE0000"/>
-        </w:rPr>
-        <w:t xml:space="preserve"> </w:t>
-      </w:r>
-      <w:proofErr w:type="spellStart"/>
-      <w:r>
-        <w:rPr>
-          <w:color w:val="EE0000"/>
-        </w:rPr>
-        <w:t>representations</w:t>
-      </w:r>
-      <w:proofErr w:type="spellEnd"/>
-      <w:r>
-        <w:rPr>
-          <w:color w:val="EE0000"/>
-        </w:rPr>
-        <w:t xml:space="preserve"> </w:t>
-      </w:r>
-      <w:proofErr w:type="spellStart"/>
-      <w:r>
-        <w:rPr>
-          <w:color w:val="EE0000"/>
-        </w:rPr>
-        <w:t>is</w:t>
-      </w:r>
-      <w:proofErr w:type="spellEnd"/>
-      <w:r>
-        <w:rPr>
-          <w:color w:val="EE0000"/>
-        </w:rPr>
-        <w:t xml:space="preserve"> </w:t>
-      </w:r>
-      <w:proofErr w:type="spellStart"/>
-      <w:r>
-        <w:rPr>
-          <w:color w:val="EE0000"/>
-        </w:rPr>
-        <w:t>of</w:t>
-      </w:r>
-      <w:proofErr w:type="spellEnd"/>
-      <w:r>
-        <w:rPr>
-          <w:color w:val="EE0000"/>
-        </w:rPr>
-        <w:t xml:space="preserve"> central </w:t>
-      </w:r>
-      <w:proofErr w:type="spellStart"/>
-      <w:r>
-        <w:rPr>
-          <w:color w:val="EE0000"/>
-        </w:rPr>
-        <w:t>importance</w:t>
-      </w:r>
-      <w:proofErr w:type="spellEnd"/>
-      <w:r>
-        <w:rPr>
-          <w:color w:val="EE0000"/>
-        </w:rPr>
-        <w:t xml:space="preserve"> </w:t>
-      </w:r>
-      <w:r>
-        <w:rPr>
-          <w:color w:val="EE0000"/>
-        </w:rPr>
-        <w:t xml:space="preserve">for </w:t>
-      </w:r>
-      <w:proofErr w:type="spellStart"/>
-      <w:r>
-        <w:rPr>
-          <w:color w:val="EE0000"/>
-        </w:rPr>
-        <w:t>many</w:t>
-      </w:r>
-      <w:proofErr w:type="spellEnd"/>
-      <w:r>
-        <w:rPr>
-          <w:color w:val="EE0000"/>
-        </w:rPr>
-        <w:t xml:space="preserve"> visual </w:t>
-      </w:r>
-      <w:proofErr w:type="spellStart"/>
-      <w:r>
-        <w:rPr>
-          <w:color w:val="EE0000"/>
-        </w:rPr>
-        <w:t>recognition</w:t>
-      </w:r>
-      <w:proofErr w:type="spellEnd"/>
-      <w:r>
-        <w:rPr>
-          <w:color w:val="EE0000"/>
-        </w:rPr>
-        <w:t xml:space="preserve"> </w:t>
-      </w:r>
-      <w:proofErr w:type="spellStart"/>
-      <w:r>
-        <w:rPr>
-          <w:color w:val="EE0000"/>
-        </w:rPr>
-        <w:t>tasks</w:t>
-      </w:r>
-      <w:proofErr w:type="spellEnd"/>
-      <w:r>
-        <w:rPr>
-          <w:color w:val="EE0000"/>
-        </w:rPr>
-        <w:t xml:space="preserve">. </w:t>
-      </w:r>
-      <w:proofErr w:type="spellStart"/>
-      <w:r>
-        <w:rPr>
-          <w:color w:val="EE0000"/>
-        </w:rPr>
-        <w:t>Solely</w:t>
-      </w:r>
-      <w:proofErr w:type="spellEnd"/>
-      <w:r>
-        <w:rPr>
-          <w:color w:val="EE0000"/>
-        </w:rPr>
-        <w:t xml:space="preserve"> </w:t>
-      </w:r>
-      <w:proofErr w:type="spellStart"/>
-      <w:r>
-        <w:rPr>
-          <w:color w:val="EE0000"/>
-        </w:rPr>
-        <w:t>due</w:t>
+        </w:rPr>
+        <w:t xml:space="preserve"> </w:t>
+      </w:r>
+      <w:proofErr w:type="spellStart"/>
+      <w:r>
+        <w:rPr>
+          <w:color w:val="EE0000"/>
+        </w:rPr>
+        <w:t>our</w:t>
+      </w:r>
+      <w:proofErr w:type="spellEnd"/>
+      <w:r>
+        <w:rPr>
+          <w:color w:val="EE0000"/>
+        </w:rPr>
+        <w:t xml:space="preserve"> </w:t>
+      </w:r>
+      <w:proofErr w:type="spellStart"/>
+      <w:r>
+        <w:rPr>
+          <w:color w:val="EE0000"/>
+        </w:rPr>
+        <w:t>submissions</w:t>
       </w:r>
       <w:proofErr w:type="spellEnd"/>
       <w:r>
@@ -1806,325 +2025,31 @@
         <w:rPr>
           <w:color w:val="EE0000"/>
         </w:rPr>
-        <w:t xml:space="preserve"> </w:t>
-      </w:r>
-      <w:proofErr w:type="spellStart"/>
-      <w:r>
-        <w:rPr>
-          <w:color w:val="EE0000"/>
-        </w:rPr>
-        <w:t>our</w:t>
-      </w:r>
-      <w:proofErr w:type="spellEnd"/>
-      <w:r>
-        <w:rPr>
-          <w:color w:val="EE0000"/>
-        </w:rPr>
-        <w:t xml:space="preserve"> </w:t>
-      </w:r>
-      <w:proofErr w:type="spellStart"/>
-      <w:r>
-        <w:rPr>
-          <w:color w:val="EE0000"/>
-        </w:rPr>
-        <w:t>extremely</w:t>
-      </w:r>
-      <w:proofErr w:type="spellEnd"/>
-      <w:r>
-        <w:rPr>
-          <w:color w:val="EE0000"/>
-        </w:rPr>
-        <w:t xml:space="preserve"> </w:t>
-      </w:r>
-      <w:proofErr w:type="spellStart"/>
-      <w:r>
-        <w:rPr>
-          <w:color w:val="EE0000"/>
-        </w:rPr>
-        <w:t>deep</w:t>
-      </w:r>
-      <w:proofErr w:type="spellEnd"/>
-      <w:r>
-        <w:rPr>
-          <w:color w:val="EE0000"/>
-        </w:rPr>
-        <w:t xml:space="preserve"> </w:t>
-      </w:r>
-      <w:proofErr w:type="spellStart"/>
-      <w:r>
-        <w:rPr>
-          <w:color w:val="EE0000"/>
-        </w:rPr>
-        <w:t>representations</w:t>
-      </w:r>
-      <w:proofErr w:type="spellEnd"/>
+        <w:t xml:space="preserve"> ILSVRC</w:t>
+      </w:r>
+      <w:r>
+        <w:rPr>
+          <w:color w:val="EE0000"/>
+        </w:rPr>
+        <w:t xml:space="preserve"> </w:t>
+      </w:r>
+      <w:r>
+        <w:rPr>
+          <w:color w:val="EE0000"/>
+        </w:rPr>
+        <w:t>&amp; COCO 2015 competitions1</w:t>
+      </w:r>
+      <w:r>
+        <w:rPr>
+          <w:color w:val="EE0000"/>
+        </w:rPr>
+        <w:t xml:space="preserve"> </w:t>
+      </w:r>
       <w:r>
         <w:rPr>
           <w:color w:val="EE0000"/>
         </w:rPr>
         <w:t xml:space="preserve">, </w:t>
-      </w:r>
-      <w:proofErr w:type="spellStart"/>
-      <w:r>
-        <w:rPr>
-          <w:color w:val="EE0000"/>
-        </w:rPr>
-        <w:t>we</w:t>
-      </w:r>
-      <w:proofErr w:type="spellEnd"/>
-      <w:r>
-        <w:rPr>
-          <w:color w:val="EE0000"/>
-        </w:rPr>
-        <w:t xml:space="preserve"> </w:t>
-      </w:r>
-      <w:proofErr w:type="spellStart"/>
-      <w:r>
-        <w:rPr>
-          <w:color w:val="EE0000"/>
-        </w:rPr>
-        <w:t>obtain</w:t>
-      </w:r>
-      <w:proofErr w:type="spellEnd"/>
-      <w:r>
-        <w:rPr>
-          <w:color w:val="EE0000"/>
-        </w:rPr>
-        <w:t xml:space="preserve"> a 28% </w:t>
-      </w:r>
-      <w:proofErr w:type="spellStart"/>
-      <w:r>
-        <w:rPr>
-          <w:color w:val="EE0000"/>
-        </w:rPr>
-        <w:t>relative</w:t>
-      </w:r>
-      <w:proofErr w:type="spellEnd"/>
-      <w:r>
-        <w:rPr>
-          <w:color w:val="EE0000"/>
-        </w:rPr>
-        <w:t xml:space="preserve"> </w:t>
-      </w:r>
-      <w:proofErr w:type="spellStart"/>
-      <w:r>
-        <w:rPr>
-          <w:color w:val="EE0000"/>
-        </w:rPr>
-        <w:t>improvement</w:t>
-      </w:r>
-      <w:proofErr w:type="spellEnd"/>
-      <w:r>
-        <w:rPr>
-          <w:color w:val="EE0000"/>
-        </w:rPr>
-        <w:t xml:space="preserve"> </w:t>
-      </w:r>
-      <w:proofErr w:type="spellStart"/>
-      <w:r>
-        <w:rPr>
-          <w:color w:val="EE0000"/>
-        </w:rPr>
-        <w:t>on</w:t>
-      </w:r>
-      <w:proofErr w:type="spellEnd"/>
-      <w:r>
-        <w:rPr>
-          <w:color w:val="EE0000"/>
-        </w:rPr>
-        <w:t xml:space="preserve"> </w:t>
-      </w:r>
-      <w:proofErr w:type="spellStart"/>
-      <w:r>
-        <w:rPr>
-          <w:color w:val="EE0000"/>
-        </w:rPr>
-        <w:t>the</w:t>
-      </w:r>
-      <w:proofErr w:type="spellEnd"/>
-      <w:r>
-        <w:rPr>
-          <w:color w:val="EE0000"/>
-        </w:rPr>
-        <w:t xml:space="preserve"> COCO </w:t>
-      </w:r>
-      <w:proofErr w:type="spellStart"/>
-      <w:r>
-        <w:rPr>
-          <w:color w:val="EE0000"/>
-        </w:rPr>
-        <w:t>object</w:t>
-      </w:r>
-      <w:proofErr w:type="spellEnd"/>
-      <w:r>
-        <w:rPr>
-          <w:color w:val="EE0000"/>
-        </w:rPr>
-        <w:t xml:space="preserve"> </w:t>
-      </w:r>
-      <w:proofErr w:type="spellStart"/>
-      <w:r>
-        <w:rPr>
-          <w:color w:val="EE0000"/>
-        </w:rPr>
-        <w:t>detection</w:t>
-      </w:r>
-      <w:proofErr w:type="spellEnd"/>
-      <w:r>
-        <w:rPr>
-          <w:color w:val="EE0000"/>
-        </w:rPr>
-        <w:t xml:space="preserve"> </w:t>
-      </w:r>
-      <w:proofErr w:type="spellStart"/>
-      <w:r>
-        <w:rPr>
-          <w:color w:val="EE0000"/>
-        </w:rPr>
-        <w:t>dataset</w:t>
-      </w:r>
-      <w:proofErr w:type="spellEnd"/>
-      <w:r>
-        <w:rPr>
-          <w:color w:val="EE0000"/>
-        </w:rPr>
-        <w:t xml:space="preserve">. </w:t>
-      </w:r>
-      <w:proofErr w:type="spellStart"/>
-      <w:r>
-        <w:rPr>
-          <w:color w:val="EE0000"/>
-        </w:rPr>
-        <w:t>Deep</w:t>
-      </w:r>
-      <w:proofErr w:type="spellEnd"/>
-      <w:r>
-        <w:rPr>
-          <w:color w:val="EE0000"/>
-        </w:rPr>
-        <w:t xml:space="preserve"> </w:t>
-      </w:r>
-      <w:proofErr w:type="gramStart"/>
-      <w:r>
-        <w:rPr>
-          <w:color w:val="EE0000"/>
-        </w:rPr>
-        <w:t>residual nets</w:t>
-      </w:r>
-      <w:proofErr w:type="gramEnd"/>
-      <w:r>
-        <w:rPr>
-          <w:color w:val="EE0000"/>
-        </w:rPr>
-        <w:t xml:space="preserve"> are </w:t>
-      </w:r>
-      <w:proofErr w:type="spellStart"/>
-      <w:r>
-        <w:rPr>
-          <w:color w:val="EE0000"/>
-        </w:rPr>
-        <w:t>foundations</w:t>
-      </w:r>
-      <w:proofErr w:type="spellEnd"/>
-      <w:r>
-        <w:rPr>
-          <w:color w:val="EE0000"/>
-        </w:rPr>
-        <w:t xml:space="preserve"> </w:t>
-      </w:r>
-      <w:proofErr w:type="spellStart"/>
-      <w:r>
-        <w:rPr>
-          <w:color w:val="EE0000"/>
-        </w:rPr>
-        <w:t>of</w:t>
-      </w:r>
-      <w:proofErr w:type="spellEnd"/>
-      <w:r>
-        <w:rPr>
-          <w:color w:val="EE0000"/>
-        </w:rPr>
-        <w:t xml:space="preserve"> </w:t>
-      </w:r>
-      <w:proofErr w:type="spellStart"/>
-      <w:r>
-        <w:rPr>
-          <w:color w:val="EE0000"/>
-        </w:rPr>
-        <w:t>our</w:t>
-      </w:r>
-      <w:proofErr w:type="spellEnd"/>
-      <w:r>
-        <w:rPr>
-          <w:color w:val="EE0000"/>
-        </w:rPr>
-        <w:t xml:space="preserve"> </w:t>
-      </w:r>
-      <w:proofErr w:type="spellStart"/>
-      <w:r>
-        <w:rPr>
-          <w:color w:val="EE0000"/>
-        </w:rPr>
-        <w:t>submissions</w:t>
-      </w:r>
-      <w:proofErr w:type="spellEnd"/>
-      <w:r>
-        <w:rPr>
-          <w:color w:val="EE0000"/>
-        </w:rPr>
-        <w:t xml:space="preserve"> </w:t>
-      </w:r>
-      <w:proofErr w:type="spellStart"/>
-      <w:r>
-        <w:rPr>
-          <w:color w:val="EE0000"/>
-        </w:rPr>
-        <w:t>to</w:t>
-      </w:r>
-      <w:proofErr w:type="spellEnd"/>
-      <w:r>
-        <w:rPr>
-          <w:color w:val="EE0000"/>
-        </w:rPr>
-        <w:t xml:space="preserve"> ILSVRC</w:t>
-      </w:r>
-      <w:r>
-        <w:rPr>
-          <w:color w:val="EE0000"/>
-        </w:rPr>
-        <w:t xml:space="preserve"> </w:t>
-      </w:r>
-      <w:r>
-        <w:rPr>
-          <w:color w:val="EE0000"/>
-        </w:rPr>
-        <w:t>&amp; COCO 2015 competitions</w:t>
-      </w:r>
-      <w:proofErr w:type="gramStart"/>
-      <w:r>
-        <w:rPr>
-          <w:color w:val="EE0000"/>
-        </w:rPr>
-        <w:t>1</w:t>
-      </w:r>
-      <w:r>
-        <w:rPr>
-          <w:color w:val="EE0000"/>
-        </w:rPr>
-        <w:t xml:space="preserve"> </w:t>
-      </w:r>
-      <w:r>
-        <w:rPr>
-          <w:color w:val="EE0000"/>
-        </w:rPr>
-        <w:t>,</w:t>
-      </w:r>
-      <w:proofErr w:type="gramEnd"/>
-      <w:r>
-        <w:rPr>
-          <w:color w:val="EE0000"/>
-        </w:rPr>
-        <w:t xml:space="preserve"> </w:t>
       </w:r>
       <w:proofErr w:type="spellStart"/>
       <w:r>
@@ -2856,15 +2781,7 @@
       </w:r>
       <w:proofErr w:type="spellEnd"/>
       <w:r>
-        <w:t xml:space="preserve"> </w:t>
-      </w:r>
-      <w:proofErr w:type="gramStart"/>
-      <w:r>
-        <w:t>its horizontal</w:t>
-      </w:r>
-      <w:proofErr w:type="gramEnd"/>
-      <w:r>
-        <w:t xml:space="preserve"> flip,</w:t>
+        <w:t xml:space="preserve"> its horizontal flip,</w:t>
       </w:r>
       <w:r>
         <w:t xml:space="preserve"> </w:t>
@@ -3205,7 +3122,7 @@
     <w:p>
       <w:pPr>
         <w:pStyle w:val="PargrafodaLista"/>
-        <w:ind w:left="2124"/>
+        <w:ind w:left="2832"/>
         <w:rPr>
           <w:b/>
           <w:bCs/>
@@ -3293,7 +3210,7 @@
     <w:p>
       <w:pPr>
         <w:pStyle w:val="PargrafodaLista"/>
-        <w:ind w:left="2160"/>
+        <w:ind w:left="2880"/>
         <w:jc w:val="both"/>
         <w:rPr>
           <w:b/>
@@ -3467,9 +3384,9 @@
           <w:i/>
           <w:iCs/>
         </w:rPr>
-        <w:t>get_</w:t>
-      </w:r>
-      <w:proofErr w:type="gramStart"/>
+        <w:t>get_imagenet</w:t>
+      </w:r>
+      <w:proofErr w:type="spellEnd"/>
       <w:r>
         <w:rPr>
           <w:b/>
@@ -3477,9 +3394,9 @@
           <w:i/>
           <w:iCs/>
         </w:rPr>
-        <w:t>imagenet</w:t>
-      </w:r>
-      <w:proofErr w:type="spellEnd"/>
+        <w:t xml:space="preserve">(self, </w:t>
+      </w:r>
+      <w:proofErr w:type="spellStart"/>
       <w:r>
         <w:rPr>
           <w:b/>
@@ -3487,9 +3404,9 @@
           <w:i/>
           <w:iCs/>
         </w:rPr>
-        <w:t>(</w:t>
-      </w:r>
-      <w:proofErr w:type="gramEnd"/>
+        <w:t>batch_size</w:t>
+      </w:r>
+      <w:proofErr w:type="spellEnd"/>
       <w:r>
         <w:rPr>
           <w:b/>
@@ -3497,9 +3414,8 @@
           <w:i/>
           <w:iCs/>
         </w:rPr>
-        <w:t xml:space="preserve">self, </w:t>
-      </w:r>
-      <w:proofErr w:type="spellStart"/>
+        <w:t>=256)</w:t>
+      </w:r>
       <w:r>
         <w:rPr>
           <w:b/>
@@ -3507,25 +3423,6 @@
           <w:i/>
           <w:iCs/>
         </w:rPr>
-        <w:t>batch_size</w:t>
-      </w:r>
-      <w:proofErr w:type="spellEnd"/>
-      <w:r>
-        <w:rPr>
-          <w:b/>
-          <w:bCs/>
-          <w:i/>
-          <w:iCs/>
-        </w:rPr>
-        <w:t>=256)</w:t>
-      </w:r>
-      <w:r>
-        <w:rPr>
-          <w:b/>
-          <w:bCs/>
-          <w:i/>
-          <w:iCs/>
-        </w:rPr>
         <w:t xml:space="preserve"> </w:t>
       </w:r>
       <w:r>
@@ -3536,14 +3433,9 @@
       </w:r>
       <w:proofErr w:type="spellStart"/>
       <w:r>
-        <w:t>tf.</w:t>
-      </w:r>
-      <w:proofErr w:type="gramStart"/>
-      <w:r>
-        <w:t>data.Dataset</w:t>
-      </w:r>
-      <w:proofErr w:type="spellEnd"/>
-      <w:proofErr w:type="gramEnd"/>
+        <w:t>tf.data.Dataset</w:t>
+      </w:r>
+      <w:proofErr w:type="spellEnd"/>
       <w:r>
         <w:t xml:space="preserve"> para treino e validação. O </w:t>
       </w:r>
@@ -3636,16 +3528,16 @@
         <mc:AlternateContent>
           <mc:Choice Requires="wps">
             <w:drawing>
-              <wp:anchor distT="0" distB="0" distL="114300" distR="114300" simplePos="0" relativeHeight="251660288" behindDoc="0" locked="0" layoutInCell="1" allowOverlap="1" wp14:anchorId="55D5F7F7" wp14:editId="7D934291">
+              <wp:anchor distT="0" distB="0" distL="114300" distR="114300" simplePos="0" relativeHeight="251660288" behindDoc="0" locked="0" layoutInCell="1" allowOverlap="1" wp14:anchorId="55D5F7F7" wp14:editId="1F46D8D0">
                 <wp:simplePos x="0" y="0"/>
                 <wp:positionH relativeFrom="column">
-                  <wp:posOffset>2758356</wp:posOffset>
+                  <wp:posOffset>2863551</wp:posOffset>
                 </wp:positionH>
                 <wp:positionV relativeFrom="paragraph">
-                  <wp:posOffset>237158</wp:posOffset>
+                  <wp:posOffset>245250</wp:posOffset>
                 </wp:positionV>
-                <wp:extent cx="1267583" cy="2298138"/>
-                <wp:effectExtent l="19050" t="19050" r="27940" b="26035"/>
+                <wp:extent cx="1461793" cy="2416653"/>
+                <wp:effectExtent l="19050" t="19050" r="24130" b="22225"/>
                 <wp:wrapNone/>
                 <wp:docPr id="1907257686" name="Retângulo: Cantos Arredondados 2"/>
                 <wp:cNvGraphicFramePr/>
@@ -3656,7 +3548,7 @@
                       <wps:spPr>
                         <a:xfrm>
                           <a:off x="0" y="0"/>
-                          <a:ext cx="1267583" cy="2298138"/>
+                          <a:ext cx="1461793" cy="2416653"/>
                         </a:xfrm>
                         <a:prstGeom prst="roundRect">
                           <a:avLst/>
@@ -3696,12 +3588,15 @@
                 <wp14:sizeRelH relativeFrom="margin">
                   <wp14:pctWidth>0</wp14:pctWidth>
                 </wp14:sizeRelH>
+                <wp14:sizeRelV relativeFrom="margin">
+                  <wp14:pctHeight>0</wp14:pctHeight>
+                </wp14:sizeRelV>
               </wp:anchor>
             </w:drawing>
           </mc:Choice>
           <mc:Fallback>
             <w:pict>
-              <v:roundrect w14:anchorId="1823FB0F" id="Retângulo: Cantos Arredondados 2" o:spid="_x0000_s1026" style="position:absolute;margin-left:217.2pt;margin-top:18.65pt;width:99.8pt;height:180.95pt;z-index:251660288;visibility:visible;mso-wrap-style:square;mso-width-percent:0;mso-wrap-distance-left:9pt;mso-wrap-distance-top:0;mso-wrap-distance-right:9pt;mso-wrap-distance-bottom:0;mso-position-horizontal:absolute;mso-position-horizontal-relative:text;mso-position-vertical:absolute;mso-position-vertical-relative:text;mso-width-percent:0;mso-width-relative:margin;v-text-anchor:middle" arcsize="10923f" o:gfxdata="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" filled="f" strokecolor="#c00000" strokeweight="2.25pt">
+              <v:roundrect w14:anchorId="22793CAE" id="Retângulo: Cantos Arredondados 2" o:spid="_x0000_s1026" style="position:absolute;margin-left:225.5pt;margin-top:19.3pt;width:115.1pt;height:190.3pt;z-index:251660288;visibility:visible;mso-wrap-style:square;mso-width-percent:0;mso-height-percent:0;mso-wrap-distance-left:9pt;mso-wrap-distance-top:0;mso-wrap-distance-right:9pt;mso-wrap-distance-bottom:0;mso-position-horizontal:absolute;mso-position-horizontal-relative:text;mso-position-vertical:absolute;mso-position-vertical-relative:text;mso-width-percent:0;mso-height-percent:0;mso-width-relative:margin;mso-height-relative:margin;v-text-anchor:middle" arcsize="10923f" o:gfxdata="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" filled="f" strokecolor="#c00000" strokeweight="2.25pt">
                 <v:stroke joinstyle="miter"/>
               </v:roundrect>
             </w:pict>
@@ -3731,9 +3626,9 @@
           <w:bCs/>
         </w:rPr>
         <w:drawing>
-          <wp:inline distT="0" distB="0" distL="0" distR="0" wp14:anchorId="72B0266D" wp14:editId="43DF4378">
-            <wp:extent cx="4733840" cy="2063540"/>
-            <wp:effectExtent l="0" t="0" r="0" b="0"/>
+          <wp:inline distT="0" distB="0" distL="0" distR="0" wp14:anchorId="72B0266D" wp14:editId="26015DCB">
+            <wp:extent cx="5327707" cy="2322414"/>
+            <wp:effectExtent l="0" t="0" r="6350" b="1905"/>
             <wp:docPr id="598521909" name="Imagem 1"/>
             <wp:cNvGraphicFramePr>
               <a:graphicFrameLocks xmlns:a="http://schemas.openxmlformats.org/drawingml/2006/main" noChangeAspect="1"/>
@@ -3754,7 +3649,7 @@
                   <pic:spPr>
                     <a:xfrm>
                       <a:off x="0" y="0"/>
-                      <a:ext cx="4746519" cy="2069067"/>
+                      <a:ext cx="5353582" cy="2333693"/>
                     </a:xfrm>
                     <a:prstGeom prst="rect">
                       <a:avLst/>
@@ -3770,26 +3665,490 @@
     <w:p>
       <w:pPr>
         <w:pStyle w:val="PargrafodaLista"/>
-        <w:ind w:left="1440"/>
+        <w:ind w:left="1440" w:firstLine="684"/>
+        <w:rPr>
+          <w:color w:val="EE0000"/>
+        </w:rPr>
+      </w:pPr>
+      <w:r>
+        <w:rPr>
+          <w:color w:val="EE0000"/>
+        </w:rPr>
+        <w:t>OBS: Mostrar a implementação em código</w:t>
+      </w:r>
+    </w:p>
+    <w:p>
+      <w:pPr>
+        <w:ind w:left="708"/>
+        <w:jc w:val="both"/>
         <w:rPr>
           <w:b/>
           <w:bCs/>
         </w:rPr>
       </w:pPr>
+      <w:r>
+        <w:rPr>
+          <w:b/>
+          <w:bCs/>
+        </w:rPr>
+        <w:t>Parâmetros de treinamento:</w:t>
+      </w:r>
     </w:p>
     <w:p>
       <w:pPr>
         <w:pStyle w:val="PargrafodaLista"/>
-        <w:ind w:left="1440" w:firstLine="684"/>
-      </w:pPr>
-      <w:r>
-        <w:t>OBS: Mostrar a implementação em código</w:t>
-      </w:r>
-    </w:p>
-    <w:p>
-      <w:pPr>
+        <w:numPr>
+          <w:ilvl w:val="0"/>
+          <w:numId w:val="36"/>
+        </w:numPr>
         <w:jc w:val="both"/>
       </w:pPr>
+      <w:r>
+        <w:t>Le</w:t>
+      </w:r>
+      <w:r>
+        <w:t>arning rate inicial – 0.1</w:t>
+      </w:r>
+    </w:p>
+    <w:p>
+      <w:pPr>
+        <w:pStyle w:val="PargrafodaLista"/>
+        <w:numPr>
+          <w:ilvl w:val="0"/>
+          <w:numId w:val="36"/>
+        </w:numPr>
+        <w:jc w:val="both"/>
+      </w:pPr>
+      <w:r>
+        <w:t>Momentum – 0.9</w:t>
+      </w:r>
+    </w:p>
+    <w:p>
+      <w:pPr>
+        <w:pStyle w:val="PargrafodaLista"/>
+        <w:numPr>
+          <w:ilvl w:val="0"/>
+          <w:numId w:val="36"/>
+        </w:numPr>
+        <w:jc w:val="both"/>
+      </w:pPr>
+      <w:proofErr w:type="spellStart"/>
+      <w:r>
+        <w:t>Weight</w:t>
+      </w:r>
+      <w:proofErr w:type="spellEnd"/>
+      <w:r>
+        <w:t xml:space="preserve"> </w:t>
+      </w:r>
+      <w:proofErr w:type="spellStart"/>
+      <w:r>
+        <w:t>Decay</w:t>
+      </w:r>
+      <w:proofErr w:type="spellEnd"/>
+      <w:r>
+        <w:t xml:space="preserve"> – 1e-4 (</w:t>
+      </w:r>
+      <w:r>
+        <w:t>na prática aplicado como L2 em kernels</w:t>
+      </w:r>
+      <w:r>
+        <w:t>)</w:t>
+      </w:r>
+    </w:p>
+    <w:p>
+      <w:pPr>
+        <w:pStyle w:val="PargrafodaLista"/>
+        <w:numPr>
+          <w:ilvl w:val="0"/>
+          <w:numId w:val="36"/>
+        </w:numPr>
+        <w:jc w:val="both"/>
+      </w:pPr>
+      <w:r>
+        <w:t>O</w:t>
+      </w:r>
+      <w:r>
+        <w:t>timizador SGD + momentum</w:t>
+      </w:r>
+      <w:r>
+        <w:t xml:space="preserve"> (0.9)</w:t>
+      </w:r>
+    </w:p>
+    <w:p>
+      <w:pPr>
+        <w:pStyle w:val="PargrafodaLista"/>
+        <w:numPr>
+          <w:ilvl w:val="0"/>
+          <w:numId w:val="36"/>
+        </w:numPr>
+        <w:jc w:val="both"/>
+      </w:pPr>
+      <w:proofErr w:type="spellStart"/>
+      <w:r>
+        <w:rPr>
+          <w:i/>
+          <w:iCs/>
+        </w:rPr>
+        <w:t>SparseCategoricalCrossentropy</w:t>
+      </w:r>
+      <w:proofErr w:type="spellEnd"/>
+      <w:r>
+        <w:rPr>
+          <w:i/>
+          <w:iCs/>
+        </w:rPr>
+        <w:t>()</w:t>
+      </w:r>
+      <w:r>
+        <w:t xml:space="preserve"> — </w:t>
+      </w:r>
+      <w:r>
+        <w:t xml:space="preserve">os rótulos </w:t>
+      </w:r>
+      <w:r>
+        <w:t xml:space="preserve">da </w:t>
+      </w:r>
+      <w:proofErr w:type="spellStart"/>
+      <w:r>
+        <w:t>ImageNet</w:t>
+      </w:r>
+      <w:proofErr w:type="spellEnd"/>
+      <w:r>
+        <w:t xml:space="preserve"> </w:t>
+      </w:r>
+      <w:proofErr w:type="spellStart"/>
+      <w:r>
+        <w:t>labels</w:t>
+      </w:r>
+      <w:proofErr w:type="spellEnd"/>
+      <w:r>
+        <w:t xml:space="preserve"> são inteiros, então </w:t>
+      </w:r>
+      <w:proofErr w:type="spellStart"/>
+      <w:r>
+        <w:t>sparse</w:t>
+      </w:r>
+      <w:proofErr w:type="spellEnd"/>
+      <w:r>
+        <w:t xml:space="preserve"> é o </w:t>
+      </w:r>
+      <w:proofErr w:type="spellStart"/>
+      <w:r>
+        <w:t>loss</w:t>
+      </w:r>
+      <w:proofErr w:type="spellEnd"/>
+      <w:r>
+        <w:t xml:space="preserve"> apropriado (não precisa </w:t>
+      </w:r>
+      <w:proofErr w:type="spellStart"/>
+      <w:r>
+        <w:t>one</w:t>
+      </w:r>
+      <w:proofErr w:type="spellEnd"/>
+      <w:r>
+        <w:t>-hot).</w:t>
+      </w:r>
+    </w:p>
+    <w:p>
+      <w:pPr>
+        <w:pStyle w:val="PargrafodaLista"/>
+        <w:numPr>
+          <w:ilvl w:val="0"/>
+          <w:numId w:val="36"/>
+        </w:numPr>
+        <w:jc w:val="both"/>
+      </w:pPr>
+      <w:proofErr w:type="spellStart"/>
+      <w:r>
+        <w:rPr>
+          <w:i/>
+          <w:iCs/>
+        </w:rPr>
+        <w:t>metrics</w:t>
+      </w:r>
+      <w:proofErr w:type="spellEnd"/>
+      <w:r>
+        <w:t xml:space="preserve"> inclui </w:t>
+      </w:r>
+      <w:proofErr w:type="spellStart"/>
+      <w:r>
+        <w:t>accuracy</w:t>
+      </w:r>
+      <w:proofErr w:type="spellEnd"/>
+      <w:r>
+        <w:t xml:space="preserve"> (top-1) e </w:t>
+      </w:r>
+      <w:proofErr w:type="spellStart"/>
+      <w:r>
+        <w:t>SparseTopKCategoricalAccuracy</w:t>
+      </w:r>
+      <w:proofErr w:type="spellEnd"/>
+      <w:r>
+        <w:t>(k=5) (top-5).</w:t>
+      </w:r>
+    </w:p>
+    <w:p>
+      <w:pPr>
+        <w:pStyle w:val="PargrafodaLista"/>
+        <w:numPr>
+          <w:ilvl w:val="0"/>
+          <w:numId w:val="36"/>
+        </w:numPr>
+        <w:jc w:val="both"/>
+      </w:pPr>
+      <w:proofErr w:type="spellStart"/>
+      <w:r>
+        <w:t>Epochs</w:t>
+      </w:r>
+      <w:proofErr w:type="spellEnd"/>
+      <w:r>
+        <w:rPr>
+          <w:i/>
+          <w:iCs/>
+        </w:rPr>
+        <w:t>: 120</w:t>
+      </w:r>
+    </w:p>
+    <w:p>
+      <w:pPr>
+        <w:ind w:left="2124"/>
+        <w:jc w:val="center"/>
+      </w:pPr>
+      <w:r>
+        <w:drawing>
+          <wp:inline distT="0" distB="0" distL="0" distR="0" wp14:anchorId="270FB023" wp14:editId="488E0A9A">
+            <wp:extent cx="3841145" cy="1335186"/>
+            <wp:effectExtent l="0" t="0" r="6985" b="0"/>
+            <wp:docPr id="357886787" name="Imagem 1"/>
+            <wp:cNvGraphicFramePr>
+              <a:graphicFrameLocks xmlns:a="http://schemas.openxmlformats.org/drawingml/2006/main" noChangeAspect="1"/>
+            </wp:cNvGraphicFramePr>
+            <a:graphic xmlns:a="http://schemas.openxmlformats.org/drawingml/2006/main">
+              <a:graphicData uri="http://schemas.openxmlformats.org/drawingml/2006/picture">
+                <pic:pic xmlns:pic="http://schemas.openxmlformats.org/drawingml/2006/picture">
+                  <pic:nvPicPr>
+                    <pic:cNvPr id="357886787" name=""/>
+                    <pic:cNvPicPr/>
+                  </pic:nvPicPr>
+                  <pic:blipFill>
+                    <a:blip r:embed="rId10"/>
+                    <a:stretch>
+                      <a:fillRect/>
+                    </a:stretch>
+                  </pic:blipFill>
+                  <pic:spPr>
+                    <a:xfrm>
+                      <a:off x="0" y="0"/>
+                      <a:ext cx="3860420" cy="1341886"/>
+                    </a:xfrm>
+                    <a:prstGeom prst="rect">
+                      <a:avLst/>
+                    </a:prstGeom>
+                  </pic:spPr>
+                </pic:pic>
+              </a:graphicData>
+            </a:graphic>
+          </wp:inline>
+        </w:drawing>
+      </w:r>
+    </w:p>
+    <w:p>
+      <w:pPr>
+        <w:ind w:left="2124"/>
+        <w:jc w:val="center"/>
+      </w:pPr>
+      <w:r>
+        <w:lastRenderedPageBreak/>
+        <w:drawing>
+          <wp:inline distT="0" distB="0" distL="0" distR="0" wp14:anchorId="575EDCD5" wp14:editId="49FBC9A0">
+            <wp:extent cx="4007866" cy="2429038"/>
+            <wp:effectExtent l="0" t="0" r="0" b="0"/>
+            <wp:docPr id="135875552" name="Imagem 1"/>
+            <wp:cNvGraphicFramePr>
+              <a:graphicFrameLocks xmlns:a="http://schemas.openxmlformats.org/drawingml/2006/main" noChangeAspect="1"/>
+            </wp:cNvGraphicFramePr>
+            <a:graphic xmlns:a="http://schemas.openxmlformats.org/drawingml/2006/main">
+              <a:graphicData uri="http://schemas.openxmlformats.org/drawingml/2006/picture">
+                <pic:pic xmlns:pic="http://schemas.openxmlformats.org/drawingml/2006/picture">
+                  <pic:nvPicPr>
+                    <pic:cNvPr id="135875552" name=""/>
+                    <pic:cNvPicPr/>
+                  </pic:nvPicPr>
+                  <pic:blipFill>
+                    <a:blip r:embed="rId11"/>
+                    <a:stretch>
+                      <a:fillRect/>
+                    </a:stretch>
+                  </pic:blipFill>
+                  <pic:spPr>
+                    <a:xfrm>
+                      <a:off x="0" y="0"/>
+                      <a:ext cx="4029263" cy="2442006"/>
+                    </a:xfrm>
+                    <a:prstGeom prst="rect">
+                      <a:avLst/>
+                    </a:prstGeom>
+                  </pic:spPr>
+                </pic:pic>
+              </a:graphicData>
+            </a:graphic>
+          </wp:inline>
+        </w:drawing>
+      </w:r>
+    </w:p>
+    <w:p>
+      <w:pPr>
+        <w:pStyle w:val="PargrafodaLista"/>
+        <w:numPr>
+          <w:ilvl w:val="0"/>
+          <w:numId w:val="36"/>
+        </w:numPr>
+        <w:rPr>
+          <w:i/>
+          <w:iCs/>
+        </w:rPr>
+      </w:pPr>
+      <w:proofErr w:type="spellStart"/>
+      <w:r>
+        <w:rPr>
+          <w:i/>
+          <w:iCs/>
+        </w:rPr>
+        <w:t>lr_scheduler</w:t>
+      </w:r>
+      <w:proofErr w:type="spellEnd"/>
+      <w:r>
+        <w:rPr>
+          <w:i/>
+          <w:iCs/>
+        </w:rPr>
+        <w:t>(self)</w:t>
+      </w:r>
+      <w:r>
+        <w:rPr>
+          <w:i/>
+          <w:iCs/>
+        </w:rPr>
+        <w:t xml:space="preserve"> </w:t>
+      </w:r>
+      <w:r>
+        <w:t xml:space="preserve">divide a taxa de aprendizado por 10 caso a rede atinja um </w:t>
+      </w:r>
+      <w:proofErr w:type="spellStart"/>
+      <w:r>
+        <w:t>plateau</w:t>
+      </w:r>
+      <w:proofErr w:type="spellEnd"/>
+      <w:r>
+        <w:t>. OBS:</w:t>
+      </w:r>
+    </w:p>
+    <w:p>
+      <w:pPr>
+        <w:pStyle w:val="PargrafodaLista"/>
+        <w:ind w:left="2160"/>
+        <w:rPr>
+          <w:i/>
+          <w:iCs/>
+        </w:rPr>
+      </w:pPr>
+      <w:r>
+        <w:br/>
+      </w:r>
+      <w:r>
+        <w:drawing>
+          <wp:inline distT="0" distB="0" distL="0" distR="0" wp14:anchorId="7AD05F07" wp14:editId="7EA5D81C">
+            <wp:extent cx="4278054" cy="2176757"/>
+            <wp:effectExtent l="0" t="0" r="8255" b="0"/>
+            <wp:docPr id="762253411" name="Imagem 1"/>
+            <wp:cNvGraphicFramePr>
+              <a:graphicFrameLocks xmlns:a="http://schemas.openxmlformats.org/drawingml/2006/main" noChangeAspect="1"/>
+            </wp:cNvGraphicFramePr>
+            <a:graphic xmlns:a="http://schemas.openxmlformats.org/drawingml/2006/main">
+              <a:graphicData uri="http://schemas.openxmlformats.org/drawingml/2006/picture">
+                <pic:pic xmlns:pic="http://schemas.openxmlformats.org/drawingml/2006/picture">
+                  <pic:nvPicPr>
+                    <pic:cNvPr id="762253411" name=""/>
+                    <pic:cNvPicPr/>
+                  </pic:nvPicPr>
+                  <pic:blipFill>
+                    <a:blip r:embed="rId12"/>
+                    <a:stretch>
+                      <a:fillRect/>
+                    </a:stretch>
+                  </pic:blipFill>
+                  <pic:spPr>
+                    <a:xfrm>
+                      <a:off x="0" y="0"/>
+                      <a:ext cx="4298053" cy="2186933"/>
+                    </a:xfrm>
+                    <a:prstGeom prst="rect">
+                      <a:avLst/>
+                    </a:prstGeom>
+                  </pic:spPr>
+                </pic:pic>
+              </a:graphicData>
+            </a:graphic>
+          </wp:inline>
+        </w:drawing>
+      </w:r>
+    </w:p>
+    <w:p>
+      <w:pPr>
+        <w:pStyle w:val="PargrafodaLista"/>
+        <w:ind w:left="2160"/>
+        <w:rPr>
+          <w:i/>
+          <w:iCs/>
+        </w:rPr>
+      </w:pPr>
+    </w:p>
+    <w:p>
+      <w:pPr>
+        <w:pStyle w:val="PargrafodaLista"/>
+        <w:numPr>
+          <w:ilvl w:val="0"/>
+          <w:numId w:val="36"/>
+        </w:numPr>
+        <w:jc w:val="both"/>
+      </w:pPr>
+      <w:r>
+        <w:t xml:space="preserve">Batch </w:t>
+      </w:r>
+      <w:proofErr w:type="spellStart"/>
+      <w:r>
+        <w:t>size</w:t>
+      </w:r>
+      <w:proofErr w:type="spellEnd"/>
+      <w:r>
+        <w:t xml:space="preserve"> = </w:t>
+      </w:r>
+      <w:proofErr w:type="spellStart"/>
+      <w:r>
+        <w:t>Mini-Batches</w:t>
+      </w:r>
+      <w:proofErr w:type="spellEnd"/>
+      <w:r>
+        <w:t xml:space="preserve">: responsabilidade do </w:t>
+      </w:r>
+      <w:proofErr w:type="spellStart"/>
+      <w:r>
+        <w:t>train_ds</w:t>
+      </w:r>
+      <w:proofErr w:type="spellEnd"/>
+    </w:p>
+    <w:p>
+      <w:pPr>
+        <w:pStyle w:val="PargrafodaLista"/>
+        <w:numPr>
+          <w:ilvl w:val="0"/>
+          <w:numId w:val="36"/>
+        </w:numPr>
+        <w:jc w:val="both"/>
+      </w:pPr>
+      <w:r>
+        <w:t>Checkpoints baseados em top-5 (como no artigo)</w:t>
+      </w:r>
     </w:p>
     <w:p>
       <w:pPr>
@@ -3800,6 +4159,13 @@
           <w:bCs/>
         </w:rPr>
       </w:pPr>
+      <w:r>
+        <w:rPr>
+          <w:b/>
+          <w:bCs/>
+        </w:rPr>
+        <w:t>Retorno de resultados do teste de validação:</w:t>
+      </w:r>
     </w:p>
     <w:p>
       <w:pPr>
@@ -3810,12 +4176,29 @@
           <w:bCs/>
         </w:rPr>
       </w:pPr>
-      <w:r>
+    </w:p>
+    <w:p>
+      <w:pPr>
+        <w:ind w:left="708"/>
+        <w:jc w:val="both"/>
         <w:rPr>
           <w:b/>
           <w:bCs/>
         </w:rPr>
-        <w:t>Retorno de resultados do teste de validação:</w:t>
+      </w:pPr>
+      <w:r>
+        <w:rPr>
+          <w:b/>
+          <w:bCs/>
+        </w:rPr>
+        <w:t>Observações importantes</w:t>
+      </w:r>
+      <w:r>
+        <w:rPr>
+          <w:b/>
+          <w:bCs/>
+        </w:rPr>
+        <w:t>:</w:t>
       </w:r>
     </w:p>
     <w:p>
@@ -3827,6 +4210,205 @@
           <w:bCs/>
         </w:rPr>
       </w:pPr>
+      <w:proofErr w:type="spellStart"/>
+      <w:r>
+        <w:rPr>
+          <w:b/>
+          <w:bCs/>
+        </w:rPr>
+        <w:t>Weight</w:t>
+      </w:r>
+      <w:proofErr w:type="spellEnd"/>
+      <w:r>
+        <w:rPr>
+          <w:b/>
+          <w:bCs/>
+        </w:rPr>
+        <w:t xml:space="preserve"> </w:t>
+      </w:r>
+      <w:proofErr w:type="spellStart"/>
+      <w:r>
+        <w:rPr>
+          <w:b/>
+          <w:bCs/>
+        </w:rPr>
+        <w:t>decay</w:t>
+      </w:r>
+      <w:proofErr w:type="spellEnd"/>
+      <w:r>
+        <w:rPr>
+          <w:b/>
+          <w:bCs/>
+        </w:rPr>
+        <w:t xml:space="preserve"> </w:t>
+      </w:r>
+      <w:proofErr w:type="spellStart"/>
+      <w:r>
+        <w:rPr>
+          <w:b/>
+          <w:bCs/>
+        </w:rPr>
+        <w:t>vs</w:t>
+      </w:r>
+      <w:proofErr w:type="spellEnd"/>
+      <w:r>
+        <w:rPr>
+          <w:b/>
+          <w:bCs/>
+        </w:rPr>
+        <w:t xml:space="preserve"> L2 </w:t>
+      </w:r>
+      <w:proofErr w:type="spellStart"/>
+      <w:r>
+        <w:rPr>
+          <w:b/>
+          <w:bCs/>
+        </w:rPr>
+        <w:t>regularizer</w:t>
+      </w:r>
+      <w:proofErr w:type="spellEnd"/>
+    </w:p>
+    <w:p>
+      <w:pPr>
+        <w:numPr>
+          <w:ilvl w:val="0"/>
+          <w:numId w:val="38"/>
+        </w:numPr>
+        <w:jc w:val="both"/>
+      </w:pPr>
+      <w:r>
+        <w:t xml:space="preserve">Você aplicou </w:t>
+      </w:r>
+      <w:proofErr w:type="spellStart"/>
+      <w:r>
+        <w:t>kernel_regularizer</w:t>
+      </w:r>
+      <w:proofErr w:type="spellEnd"/>
+      <w:r>
+        <w:t>=regularizers.l2</w:t>
+      </w:r>
+      <w:r>
+        <w:t xml:space="preserve"> </w:t>
+      </w:r>
+      <w:r>
+        <w:t>(</w:t>
+      </w:r>
+      <w:proofErr w:type="spellStart"/>
+      <w:r>
+        <w:t>weight_decay</w:t>
+      </w:r>
+      <w:proofErr w:type="spellEnd"/>
+      <w:r>
+        <w:t>) nas camadas do modelo</w:t>
+      </w:r>
+      <w:r>
+        <w:t xml:space="preserve">. </w:t>
+      </w:r>
+      <w:r>
+        <w:t xml:space="preserve">Isso adiciona a soma dos quadrados dos pesos multiplicada por </w:t>
+      </w:r>
+      <w:proofErr w:type="spellStart"/>
+      <w:r>
+        <w:t>weight_decay</w:t>
+      </w:r>
+      <w:proofErr w:type="spellEnd"/>
+      <w:r>
+        <w:t xml:space="preserve"> à perda. O </w:t>
+      </w:r>
+      <w:r>
+        <w:t>artigo</w:t>
+      </w:r>
+      <w:r>
+        <w:t xml:space="preserve"> usava </w:t>
+      </w:r>
+      <w:proofErr w:type="spellStart"/>
+      <w:r>
+        <w:rPr>
+          <w:i/>
+          <w:iCs/>
+        </w:rPr>
+        <w:t>weight</w:t>
+      </w:r>
+      <w:proofErr w:type="spellEnd"/>
+      <w:r>
+        <w:rPr>
+          <w:i/>
+          <w:iCs/>
+        </w:rPr>
+        <w:t xml:space="preserve"> </w:t>
+      </w:r>
+      <w:proofErr w:type="spellStart"/>
+      <w:r>
+        <w:rPr>
+          <w:i/>
+          <w:iCs/>
+        </w:rPr>
+        <w:t>decay</w:t>
+      </w:r>
+      <w:proofErr w:type="spellEnd"/>
+      <w:r>
+        <w:t xml:space="preserve"> em </w:t>
+      </w:r>
+      <w:proofErr w:type="spellStart"/>
+      <w:r>
+        <w:t>Caffe</w:t>
+      </w:r>
+      <w:proofErr w:type="spellEnd"/>
+      <w:r>
+        <w:t xml:space="preserve">: a correspondência é correta na prática, mas há implementações modernas que usam </w:t>
+      </w:r>
+      <w:proofErr w:type="spellStart"/>
+      <w:r>
+        <w:rPr>
+          <w:i/>
+          <w:iCs/>
+        </w:rPr>
+        <w:t>decoupled</w:t>
+      </w:r>
+      <w:proofErr w:type="spellEnd"/>
+      <w:r>
+        <w:t xml:space="preserve"> </w:t>
+      </w:r>
+      <w:proofErr w:type="spellStart"/>
+      <w:r>
+        <w:t>weight</w:t>
+      </w:r>
+      <w:proofErr w:type="spellEnd"/>
+      <w:r>
+        <w:t xml:space="preserve"> </w:t>
+      </w:r>
+      <w:proofErr w:type="spellStart"/>
+      <w:r>
+        <w:t>decay</w:t>
+      </w:r>
+      <w:proofErr w:type="spellEnd"/>
+      <w:r>
+        <w:t xml:space="preserve"> (</w:t>
+      </w:r>
+      <w:proofErr w:type="spellStart"/>
+      <w:r>
+        <w:t>AdamW</w:t>
+      </w:r>
+      <w:proofErr w:type="spellEnd"/>
+      <w:r>
+        <w:t xml:space="preserve"> </w:t>
+      </w:r>
+      <w:proofErr w:type="spellStart"/>
+      <w:r>
+        <w:t>style</w:t>
+      </w:r>
+      <w:proofErr w:type="spellEnd"/>
+      <w:r>
+        <w:t xml:space="preserve">) que não é idêntico. Para reproduzir fielmente os números, sua forma (L2 na </w:t>
+      </w:r>
+      <w:proofErr w:type="spellStart"/>
+      <w:r>
+        <w:t>loss</w:t>
+      </w:r>
+      <w:proofErr w:type="spellEnd"/>
+      <w:r>
+        <w:t>) é apropriada.</w:t>
+      </w:r>
     </w:p>
     <w:p>
       <w:pPr>
@@ -3837,11 +4419,32 @@
           <w:bCs/>
         </w:rPr>
       </w:pPr>
-      <w:r>
+    </w:p>
+    <w:p>
+      <w:pPr>
+        <w:ind w:left="708"/>
+        <w:jc w:val="both"/>
         <w:rPr>
           <w:b/>
           <w:bCs/>
         </w:rPr>
+      </w:pPr>
+    </w:p>
+    <w:p>
+      <w:pPr>
+        <w:ind w:left="708"/>
+        <w:jc w:val="both"/>
+        <w:rPr>
+          <w:b/>
+          <w:bCs/>
+        </w:rPr>
+      </w:pPr>
+      <w:r>
+        <w:rPr>
+          <w:b/>
+          <w:bCs/>
+        </w:rPr>
+        <w:lastRenderedPageBreak/>
         <w:t>Dúvidas</w:t>
       </w:r>
       <w:r>
@@ -4203,7 +4806,6 @@
         <w:rPr>
           <w:color w:val="EE0000"/>
         </w:rPr>
-        <w:lastRenderedPageBreak/>
         <w:t>Abstract</w:t>
       </w:r>
       <w:r>
@@ -4607,6 +5209,7 @@
         </w:numPr>
       </w:pPr>
       <w:r>
+        <w:lastRenderedPageBreak/>
         <w:t>Os valores esperados no teste são:</w:t>
       </w:r>
     </w:p>
@@ -4626,7 +5229,6 @@
           <w:rFonts w:cs="Calibri"/>
           <w:noProof/>
         </w:rPr>
-        <w:lastRenderedPageBreak/>
         <w:drawing>
           <wp:inline distT="0" distB="0" distL="0" distR="0" wp14:anchorId="6449EC31" wp14:editId="2128DCFC">
             <wp:extent cx="4601183" cy="3433445"/>
@@ -4645,7 +5247,7 @@
                     </pic:cNvPicPr>
                   </pic:nvPicPr>
                   <pic:blipFill rotWithShape="1">
-                    <a:blip r:embed="rId10">
+                    <a:blip r:embed="rId13">
                       <a:extLst>
                         <a:ext uri="{28A0092B-C50C-407E-A947-70E740481C1C}">
                           <a14:useLocalDpi xmlns:a14="http://schemas.microsoft.com/office/drawing/2010/main" val="0"/>
@@ -5046,6 +5648,7 @@
       </w:pPr>
       <w:proofErr w:type="spellStart"/>
       <w:r>
+        <w:lastRenderedPageBreak/>
         <w:t>layers</w:t>
       </w:r>
       <w:proofErr w:type="spellEnd"/>
@@ -5079,7 +5682,6 @@
         <w:spacing w:after="0" w:line="278" w:lineRule="auto"/>
       </w:pPr>
       <w:r>
-        <w:lastRenderedPageBreak/>
         <w:t xml:space="preserve">MLP </w:t>
       </w:r>
       <w:proofErr w:type="spellStart"/>
@@ -5326,7 +5928,7 @@
                     <pic:cNvPicPr/>
                   </pic:nvPicPr>
                   <pic:blipFill>
-                    <a:blip r:embed="rId11"/>
+                    <a:blip r:embed="rId14"/>
                     <a:stretch>
                       <a:fillRect/>
                     </a:stretch>
@@ -6553,7 +7155,6 @@
               <w:jc w:val="center"/>
             </w:pPr>
             <w:r>
-              <w:lastRenderedPageBreak/>
               <w:t>BCC</w:t>
             </w:r>
           </w:p>
@@ -7341,7 +7942,7 @@
                     </pic:cNvPicPr>
                   </pic:nvPicPr>
                   <pic:blipFill>
-                    <a:blip r:embed="rId12">
+                    <a:blip r:embed="rId15">
                       <a:extLst>
                         <a:ext uri="{28A0092B-C50C-407E-A947-70E740481C1C}">
                           <a14:useLocalDpi xmlns:a14="http://schemas.microsoft.com/office/drawing/2010/main" val="0"/>
@@ -7632,6 +8233,7 @@
           <w:b/>
           <w:bCs/>
         </w:rPr>
+        <w:lastRenderedPageBreak/>
         <w:t>Para a próxima semana</w:t>
       </w:r>
       <w:r>
@@ -7661,7 +8263,6 @@
         <w:jc w:val="both"/>
       </w:pPr>
       <w:r>
-        <w:lastRenderedPageBreak/>
         <w:t>Definir um protocolo fixo de treinamento (com embasamento científico), c</w:t>
       </w:r>
       <w:r>
@@ -7847,14 +8448,9 @@
       </w:r>
       <w:proofErr w:type="spellStart"/>
       <w:r>
-        <w:t>tf.</w:t>
-      </w:r>
-      <w:proofErr w:type="gramStart"/>
-      <w:r>
-        <w:t>data.AUTOTUNE</w:t>
-      </w:r>
-      <w:proofErr w:type="spellEnd"/>
-      <w:proofErr w:type="gramEnd"/>
+        <w:t>tf.data.AUTOTUNE</w:t>
+      </w:r>
+      <w:proofErr w:type="spellEnd"/>
       <w:r>
         <w:t xml:space="preserve"> em certas transformações do seu pipeline de dados (como </w:t>
       </w:r>
@@ -7961,70 +8557,36 @@
         <w:br/>
       </w:r>
       <w:proofErr w:type="spellStart"/>
-      <w:proofErr w:type="gramStart"/>
       <w:r>
         <w:rPr>
           <w:i/>
           <w:iCs/>
         </w:rPr>
-        <w:t>self.augmentation</w:t>
-      </w:r>
-      <w:proofErr w:type="gramEnd"/>
+        <w:t>self.augmentation_layer</w:t>
+      </w:r>
+      <w:proofErr w:type="spellEnd"/>
       <w:r>
         <w:rPr>
           <w:i/>
           <w:iCs/>
         </w:rPr>
-        <w:t>_layer</w:t>
-      </w:r>
-      <w:proofErr w:type="spellEnd"/>
+        <w:t xml:space="preserve"> = </w:t>
+      </w:r>
+      <w:proofErr w:type="spellStart"/>
       <w:r>
         <w:rPr>
           <w:i/>
           <w:iCs/>
         </w:rPr>
-        <w:t xml:space="preserve"> = </w:t>
-      </w:r>
-      <w:proofErr w:type="spellStart"/>
-      <w:proofErr w:type="gramStart"/>
+        <w:t>tf.keras.Sequential</w:t>
+      </w:r>
+      <w:proofErr w:type="spellEnd"/>
       <w:r>
         <w:rPr>
           <w:i/>
           <w:iCs/>
         </w:rPr>
-        <w:t>tf.keras</w:t>
-      </w:r>
-      <w:proofErr w:type="gramEnd"/>
-      <w:r>
-        <w:rPr>
-          <w:i/>
-          <w:iCs/>
-        </w:rPr>
-        <w:t>.</w:t>
-      </w:r>
-      <w:proofErr w:type="gramStart"/>
-      <w:r>
-        <w:rPr>
-          <w:i/>
-          <w:iCs/>
-        </w:rPr>
-        <w:t>Sequential</w:t>
-      </w:r>
-      <w:proofErr w:type="spellEnd"/>
-      <w:r>
-        <w:rPr>
-          <w:i/>
-          <w:iCs/>
-        </w:rPr>
-        <w:t>(</w:t>
-      </w:r>
-      <w:proofErr w:type="gramEnd"/>
-      <w:r>
-        <w:rPr>
-          <w:i/>
-          <w:iCs/>
-        </w:rPr>
-        <w:t>[</w:t>
+        <w:t>([</w:t>
       </w:r>
     </w:p>
     <w:p>
@@ -8045,32 +8607,14 @@
         <w:t xml:space="preserve">            </w:t>
       </w:r>
       <w:proofErr w:type="spellStart"/>
-      <w:proofErr w:type="gramStart"/>
       <w:r>
         <w:rPr>
           <w:i/>
           <w:iCs/>
         </w:rPr>
-        <w:t>tf.keras</w:t>
-      </w:r>
-      <w:proofErr w:type="gramEnd"/>
-      <w:r>
-        <w:rPr>
-          <w:i/>
-          <w:iCs/>
-        </w:rPr>
-        <w:t>.</w:t>
-      </w:r>
-      <w:proofErr w:type="gramStart"/>
-      <w:r>
-        <w:rPr>
-          <w:i/>
-          <w:iCs/>
-        </w:rPr>
-        <w:t>layers.RandomFlip</w:t>
-      </w:r>
-      <w:proofErr w:type="spellEnd"/>
-      <w:proofErr w:type="gramEnd"/>
+        <w:t>tf.keras.layers.RandomFlip</w:t>
+      </w:r>
+      <w:proofErr w:type="spellEnd"/>
       <w:r>
         <w:rPr>
           <w:i/>
@@ -8097,32 +8641,14 @@
         <w:t xml:space="preserve">            </w:t>
       </w:r>
       <w:proofErr w:type="spellStart"/>
-      <w:proofErr w:type="gramStart"/>
       <w:r>
         <w:rPr>
           <w:i/>
           <w:iCs/>
         </w:rPr>
-        <w:t>tf.keras</w:t>
-      </w:r>
-      <w:proofErr w:type="gramEnd"/>
-      <w:r>
-        <w:rPr>
-          <w:i/>
-          <w:iCs/>
-        </w:rPr>
-        <w:t>.</w:t>
-      </w:r>
-      <w:proofErr w:type="gramStart"/>
-      <w:r>
-        <w:rPr>
-          <w:i/>
-          <w:iCs/>
-        </w:rPr>
-        <w:t>layers.RandomRotation</w:t>
-      </w:r>
-      <w:proofErr w:type="spellEnd"/>
-      <w:proofErr w:type="gramEnd"/>
+        <w:t>tf.keras.layers.RandomRotation</w:t>
+      </w:r>
+      <w:proofErr w:type="spellEnd"/>
       <w:r>
         <w:rPr>
           <w:i/>
@@ -8149,32 +8675,14 @@
         <w:t xml:space="preserve">            </w:t>
       </w:r>
       <w:proofErr w:type="spellStart"/>
-      <w:proofErr w:type="gramStart"/>
       <w:r>
         <w:rPr>
           <w:i/>
           <w:iCs/>
         </w:rPr>
-        <w:t>tf.keras</w:t>
-      </w:r>
-      <w:proofErr w:type="gramEnd"/>
-      <w:r>
-        <w:rPr>
-          <w:i/>
-          <w:iCs/>
-        </w:rPr>
-        <w:t>.</w:t>
-      </w:r>
-      <w:proofErr w:type="gramStart"/>
-      <w:r>
-        <w:rPr>
-          <w:i/>
-          <w:iCs/>
-        </w:rPr>
-        <w:t>layers.RandomZoom</w:t>
-      </w:r>
-      <w:proofErr w:type="spellEnd"/>
-      <w:proofErr w:type="gramEnd"/>
+        <w:t>tf.keras.layers.RandomZoom</w:t>
+      </w:r>
+      <w:proofErr w:type="spellEnd"/>
       <w:r>
         <w:rPr>
           <w:i/>
@@ -8238,7 +8746,7 @@
                     <pic:cNvPicPr/>
                   </pic:nvPicPr>
                   <pic:blipFill>
-                    <a:blip r:embed="rId13"/>
+                    <a:blip r:embed="rId16"/>
                     <a:stretch>
                       <a:fillRect/>
                     </a:stretch>
@@ -8334,7 +8842,7 @@
                     <pic:cNvPicPr/>
                   </pic:nvPicPr>
                   <pic:blipFill>
-                    <a:blip r:embed="rId14"/>
+                    <a:blip r:embed="rId17"/>
                     <a:stretch>
                       <a:fillRect/>
                     </a:stretch>
@@ -8522,7 +9030,7 @@
                     <pic:cNvPicPr/>
                   </pic:nvPicPr>
                   <pic:blipFill>
-                    <a:blip r:embed="rId15"/>
+                    <a:blip r:embed="rId18"/>
                     <a:stretch>
                       <a:fillRect/>
                     </a:stretch>
@@ -12506,7 +13014,7 @@
   <w:abstractNum w:abstractNumId="35" w15:restartNumberingAfterBreak="0">
     <w:nsid w:val="785D5530"/>
     <w:multiLevelType w:val="hybridMultilevel"/>
-    <w:tmpl w:val="85440DC8"/>
+    <w:tmpl w:val="B5BC727C"/>
     <w:lvl w:ilvl="0" w:tplc="04160001">
       <w:start w:val="1"/>
       <w:numFmt w:val="bullet"/>
@@ -12726,6 +13234,155 @@
       </w:pPr>
       <w:rPr>
         <w:rFonts w:ascii="Wingdings" w:hAnsi="Wingdings" w:hint="default"/>
+      </w:rPr>
+    </w:lvl>
+  </w:abstractNum>
+  <w:abstractNum w:abstractNumId="37" w15:restartNumberingAfterBreak="0">
+    <w:nsid w:val="7D6E358A"/>
+    <w:multiLevelType w:val="multilevel"/>
+    <w:tmpl w:val="34E6E0F6"/>
+    <w:lvl w:ilvl="0">
+      <w:start w:val="1"/>
+      <w:numFmt w:val="decimal"/>
+      <w:lvlText w:val="%1."/>
+      <w:lvlJc w:val="left"/>
+      <w:pPr>
+        <w:tabs>
+          <w:tab w:val="num" w:pos="1776"/>
+        </w:tabs>
+        <w:ind w:left="1776" w:hanging="360"/>
+      </w:pPr>
+      <w:rPr>
+        <w:rFonts w:hint="default"/>
+        <w:sz w:val="20"/>
+      </w:rPr>
+    </w:lvl>
+    <w:lvl w:ilvl="1" w:tentative="1">
+      <w:start w:val="1"/>
+      <w:numFmt w:val="bullet"/>
+      <w:lvlText w:val="o"/>
+      <w:lvlJc w:val="left"/>
+      <w:pPr>
+        <w:tabs>
+          <w:tab w:val="num" w:pos="2496"/>
+        </w:tabs>
+        <w:ind w:left="2496" w:hanging="360"/>
+      </w:pPr>
+      <w:rPr>
+        <w:rFonts w:ascii="Courier New" w:hAnsi="Courier New" w:hint="default"/>
+        <w:sz w:val="20"/>
+      </w:rPr>
+    </w:lvl>
+    <w:lvl w:ilvl="2" w:tentative="1">
+      <w:start w:val="1"/>
+      <w:numFmt w:val="bullet"/>
+      <w:lvlText w:val=""/>
+      <w:lvlJc w:val="left"/>
+      <w:pPr>
+        <w:tabs>
+          <w:tab w:val="num" w:pos="3216"/>
+        </w:tabs>
+        <w:ind w:left="3216" w:hanging="360"/>
+      </w:pPr>
+      <w:rPr>
+        <w:rFonts w:ascii="Wingdings" w:hAnsi="Wingdings" w:hint="default"/>
+        <w:sz w:val="20"/>
+      </w:rPr>
+    </w:lvl>
+    <w:lvl w:ilvl="3" w:tentative="1">
+      <w:start w:val="1"/>
+      <w:numFmt w:val="bullet"/>
+      <w:lvlText w:val=""/>
+      <w:lvlJc w:val="left"/>
+      <w:pPr>
+        <w:tabs>
+          <w:tab w:val="num" w:pos="3936"/>
+        </w:tabs>
+        <w:ind w:left="3936" w:hanging="360"/>
+      </w:pPr>
+      <w:rPr>
+        <w:rFonts w:ascii="Wingdings" w:hAnsi="Wingdings" w:hint="default"/>
+        <w:sz w:val="20"/>
+      </w:rPr>
+    </w:lvl>
+    <w:lvl w:ilvl="4" w:tentative="1">
+      <w:start w:val="1"/>
+      <w:numFmt w:val="bullet"/>
+      <w:lvlText w:val=""/>
+      <w:lvlJc w:val="left"/>
+      <w:pPr>
+        <w:tabs>
+          <w:tab w:val="num" w:pos="4656"/>
+        </w:tabs>
+        <w:ind w:left="4656" w:hanging="360"/>
+      </w:pPr>
+      <w:rPr>
+        <w:rFonts w:ascii="Wingdings" w:hAnsi="Wingdings" w:hint="default"/>
+        <w:sz w:val="20"/>
+      </w:rPr>
+    </w:lvl>
+    <w:lvl w:ilvl="5" w:tentative="1">
+      <w:start w:val="1"/>
+      <w:numFmt w:val="bullet"/>
+      <w:lvlText w:val=""/>
+      <w:lvlJc w:val="left"/>
+      <w:pPr>
+        <w:tabs>
+          <w:tab w:val="num" w:pos="5376"/>
+        </w:tabs>
+        <w:ind w:left="5376" w:hanging="360"/>
+      </w:pPr>
+      <w:rPr>
+        <w:rFonts w:ascii="Wingdings" w:hAnsi="Wingdings" w:hint="default"/>
+        <w:sz w:val="20"/>
+      </w:rPr>
+    </w:lvl>
+    <w:lvl w:ilvl="6" w:tentative="1">
+      <w:start w:val="1"/>
+      <w:numFmt w:val="bullet"/>
+      <w:lvlText w:val=""/>
+      <w:lvlJc w:val="left"/>
+      <w:pPr>
+        <w:tabs>
+          <w:tab w:val="num" w:pos="6096"/>
+        </w:tabs>
+        <w:ind w:left="6096" w:hanging="360"/>
+      </w:pPr>
+      <w:rPr>
+        <w:rFonts w:ascii="Wingdings" w:hAnsi="Wingdings" w:hint="default"/>
+        <w:sz w:val="20"/>
+      </w:rPr>
+    </w:lvl>
+    <w:lvl w:ilvl="7" w:tentative="1">
+      <w:start w:val="1"/>
+      <w:numFmt w:val="bullet"/>
+      <w:lvlText w:val=""/>
+      <w:lvlJc w:val="left"/>
+      <w:pPr>
+        <w:tabs>
+          <w:tab w:val="num" w:pos="6816"/>
+        </w:tabs>
+        <w:ind w:left="6816" w:hanging="360"/>
+      </w:pPr>
+      <w:rPr>
+        <w:rFonts w:ascii="Wingdings" w:hAnsi="Wingdings" w:hint="default"/>
+        <w:sz w:val="20"/>
+      </w:rPr>
+    </w:lvl>
+    <w:lvl w:ilvl="8" w:tentative="1">
+      <w:start w:val="1"/>
+      <w:numFmt w:val="bullet"/>
+      <w:lvlText w:val=""/>
+      <w:lvlJc w:val="left"/>
+      <w:pPr>
+        <w:tabs>
+          <w:tab w:val="num" w:pos="7536"/>
+        </w:tabs>
+        <w:ind w:left="7536" w:hanging="360"/>
+      </w:pPr>
+      <w:rPr>
+        <w:rFonts w:ascii="Wingdings" w:hAnsi="Wingdings" w:hint="default"/>
+        <w:sz w:val="20"/>
       </w:rPr>
     </w:lvl>
   </w:abstractNum>
@@ -12839,6 +13496,9 @@
   </w:num>
   <w:num w:numId="37" w16cid:durableId="1841117977">
     <w:abstractNumId w:val="25"/>
+  </w:num>
+  <w:num w:numId="38" w16cid:durableId="223176482">
+    <w:abstractNumId w:val="37"/>
   </w:num>
 </w:numbering>
 </file>

</xml_diff>